<commit_message>
Changed deadline in App Word doc
</commit_message>
<xml_diff>
--- a/storage/Cap_Skull_Application_2019.docx
+++ b/storage/Cap_Skull_Application_2019.docx
@@ -1,6 +1,6 @@
 
 <file path=word/document.xml><?xml version="1.0" encoding="utf-8"?>
-<w:document xmlns:wpc="http://schemas.microsoft.com/office/word/2010/wordprocessingCanvas" xmlns:cx="http://schemas.microsoft.com/office/drawing/2014/chartex" xmlns:mc="http://schemas.openxmlformats.org/markup-compatibility/2006" xmlns:o="urn:schemas-microsoft-com:office:office" xmlns:r="http://schemas.openxmlformats.org/officeDocument/2006/relationships" xmlns:m="http://schemas.openxmlformats.org/officeDocument/2006/math" xmlns:v="urn:schemas-microsoft-com:vml" xmlns:wp14="http://schemas.microsoft.com/office/word/2010/wordprocessingDrawing" xmlns:wp="http://schemas.openxmlformats.org/drawingml/2006/wordprocessingDrawing" xmlns:w10="urn:schemas-microsoft-com:office:word" xmlns:w="http://schemas.openxmlformats.org/wordprocessingml/2006/main" xmlns:w14="http://schemas.microsoft.com/office/word/2010/wordml" xmlns:w15="http://schemas.microsoft.com/office/word/2012/wordml" xmlns:w16se="http://schemas.microsoft.com/office/word/2015/wordml/symex" xmlns:wpg="http://schemas.microsoft.com/office/word/2010/wordprocessingGroup" xmlns:wpi="http://schemas.microsoft.com/office/word/2010/wordprocessingInk" xmlns:wne="http://schemas.microsoft.com/office/word/2006/wordml" xmlns:wps="http://schemas.microsoft.com/office/word/2010/wordprocessingShape" mc:Ignorable="w14 w15 w16se wp14">
+<w:document xmlns:wpc="http://schemas.microsoft.com/office/word/2010/wordprocessingCanvas" xmlns:mo="http://schemas.microsoft.com/office/mac/office/2008/main" xmlns:mc="http://schemas.openxmlformats.org/markup-compatibility/2006" xmlns:mv="urn:schemas-microsoft-com:mac:vml" xmlns:o="urn:schemas-microsoft-com:office:office" xmlns:r="http://schemas.openxmlformats.org/officeDocument/2006/relationships" xmlns:m="http://schemas.openxmlformats.org/officeDocument/2006/math" xmlns:v="urn:schemas-microsoft-com:vml" xmlns:wp14="http://schemas.microsoft.com/office/word/2010/wordprocessingDrawing" xmlns:wp="http://schemas.openxmlformats.org/drawingml/2006/wordprocessingDrawing" xmlns:w10="urn:schemas-microsoft-com:office:word" xmlns:w="http://schemas.openxmlformats.org/wordprocessingml/2006/main" xmlns:w14="http://schemas.microsoft.com/office/word/2010/wordml" xmlns:w15="http://schemas.microsoft.com/office/word/2012/wordml" xmlns:wpg="http://schemas.microsoft.com/office/word/2010/wordprocessingGroup" xmlns:wpi="http://schemas.microsoft.com/office/word/2010/wordprocessingInk" xmlns:wne="http://schemas.microsoft.com/office/word/2006/wordml" xmlns:wps="http://schemas.microsoft.com/office/word/2010/wordprocessingShape" mc:Ignorable="w14 w15 wp14">
   <w:body>
     <w:p>
       <w:pPr>
@@ -23,7 +23,7 @@
           <mc:AlternateContent>
             <mc:Choice Requires="wps">
               <w:drawing>
-                <wp:anchor distT="0" distB="0" distL="114300" distR="114300" simplePos="0" relativeHeight="2" behindDoc="0" locked="0" layoutInCell="1" allowOverlap="1">
+                <wp:anchor distT="0" distB="0" distL="114300" distR="114300" simplePos="0" relativeHeight="2" behindDoc="0" locked="0" layoutInCell="1" allowOverlap="1" wp14:anchorId="52148F02" wp14:editId="79BF33A3">
                   <wp:simplePos x="0" y="0"/>
                   <wp:positionH relativeFrom="column">
                     <wp:posOffset>-151130</wp:posOffset>
@@ -100,7 +100,7 @@
                 </wp:anchor>
               </w:drawing>
             </mc:Choice>
-            <mc:Fallback>
+            <mc:Fallback xmlns:w16se="http://schemas.microsoft.com/office/word/2015/wordml/symex" xmlns:cx="http://schemas.microsoft.com/office/drawing/2014/chartex">
               <w:pict>
                 <v:rect id="shape_0" ID="Rectangle 14" stroked="f" style="position:absolute;margin-left:-11.9pt;margin-top:12.55pt;width:108.95pt;height:95.15pt">
                   <w10:wrap type="none"/>
@@ -416,7 +416,7 @@
         <mc:AlternateContent>
           <mc:Choice Requires="wps">
             <w:drawing>
-              <wp:anchor distT="0" distB="0" distL="114300" distR="114300" simplePos="0" relativeHeight="3" behindDoc="0" locked="0" layoutInCell="1" allowOverlap="1">
+              <wp:anchor distT="0" distB="0" distL="114300" distR="114300" simplePos="0" relativeHeight="3" behindDoc="0" locked="0" layoutInCell="1" allowOverlap="1" wp14:anchorId="372CF458" wp14:editId="52A69ED2">
                 <wp:simplePos x="0" y="0"/>
                 <wp:positionH relativeFrom="column">
                   <wp:posOffset>-152400</wp:posOffset>
@@ -493,7 +493,7 @@
               </wp:anchor>
             </w:drawing>
           </mc:Choice>
-          <mc:Fallback>
+          <mc:Fallback xmlns:w16se="http://schemas.microsoft.com/office/word/2015/wordml/symex" xmlns:cx="http://schemas.microsoft.com/office/drawing/2014/chartex">
             <w:pict>
               <v:rect id="shape_0" ID="Rectangle 15" stroked="f" style="position:absolute;margin-left:-12pt;margin-top:40.55pt;width:108.95pt;height:95.15pt">
                 <w10:wrap type="none"/>
@@ -657,7 +657,7 @@
           <w:b/>
           <w:szCs w:val="24"/>
         </w:rPr>
-        <w:t>2</w:t>
+        <w:t>9</w:t>
       </w:r>
       <w:r>
         <w:rPr>
@@ -776,19 +776,19 @@
         <w:tblLook w:val="0000" w:firstRow="0" w:lastRow="0" w:firstColumn="0" w:lastColumn="0" w:noHBand="0" w:noVBand="0"/>
       </w:tblPr>
       <w:tblGrid>
-        <w:gridCol w:w="2184"/>
-        <w:gridCol w:w="16"/>
-        <w:gridCol w:w="1721"/>
-        <w:gridCol w:w="474"/>
-        <w:gridCol w:w="481"/>
-        <w:gridCol w:w="672"/>
+        <w:gridCol w:w="2141"/>
+        <w:gridCol w:w="17"/>
+        <w:gridCol w:w="1686"/>
+        <w:gridCol w:w="459"/>
+        <w:gridCol w:w="470"/>
+        <w:gridCol w:w="660"/>
         <w:gridCol w:w="384"/>
         <w:gridCol w:w="96"/>
-        <w:gridCol w:w="675"/>
-        <w:gridCol w:w="668"/>
-        <w:gridCol w:w="554"/>
-        <w:gridCol w:w="68"/>
-        <w:gridCol w:w="2014"/>
+        <w:gridCol w:w="669"/>
+        <w:gridCol w:w="645"/>
+        <w:gridCol w:w="722"/>
+        <w:gridCol w:w="94"/>
+        <w:gridCol w:w="1964"/>
       </w:tblGrid>
       <w:tr>
         <w:trPr>
@@ -854,25 +854,29 @@
             <w:r>
               <w:fldChar w:fldCharType="separate"/>
             </w:r>
-            <w:bookmarkStart w:id="0" w:name="Last_name"/>
-            <w:bookmarkStart w:id="1" w:name="__Fieldmark__60_369118656"/>
-            <w:bookmarkStart w:id="2" w:name="Last_name11"/>
+            <w:bookmarkStart w:id="0" w:name="__Fieldmark__60_369118656"/>
+            <w:bookmarkStart w:id="1" w:name="Last_name"/>
+            <w:bookmarkStart w:id="2" w:name="Last_name1"/>
             <w:bookmarkStart w:id="3" w:name="_GoBack"/>
             <w:bookmarkEnd w:id="0"/>
             <w:bookmarkEnd w:id="1"/>
+            <w:bookmarkEnd w:id="2"/>
             <w:bookmarkEnd w:id="3"/>
             <w:r>
-              <w:rPr>
-                <w:rFonts w:ascii="Palatino" w:hAnsi="Palatino"/>
-                <w:b/>
-                <w:bCs/>
-                <w:sz w:val="20"/>
-              </w:rPr>
-              <w:t>     </w:t>
-            </w:r>
-            <w:bookmarkStart w:id="4" w:name="Last_name1"/>
-            <w:bookmarkEnd w:id="2"/>
-            <w:bookmarkEnd w:id="4"/>
+              <w:t> </w:t>
+            </w:r>
+            <w:r>
+              <w:t> </w:t>
+            </w:r>
+            <w:r>
+              <w:t> </w:t>
+            </w:r>
+            <w:r>
+              <w:t> </w:t>
+            </w:r>
+            <w:r>
+              <w:t> </w:t>
+            </w:r>
             <w:r>
               <w:fldChar w:fldCharType="end"/>
             </w:r>
@@ -910,23 +914,44 @@
             <w:r>
               <w:fldChar w:fldCharType="separate"/>
             </w:r>
-            <w:bookmarkStart w:id="5" w:name="First_name"/>
-            <w:bookmarkStart w:id="6" w:name="__Fieldmark__73_369118656"/>
-            <w:bookmarkStart w:id="7" w:name="First_name11"/>
+            <w:bookmarkStart w:id="4" w:name="First_name11"/>
+            <w:bookmarkStart w:id="5" w:name="__Fieldmark__73_369118656"/>
+            <w:bookmarkStart w:id="6" w:name="First_name"/>
             <w:bookmarkEnd w:id="5"/>
             <w:bookmarkEnd w:id="6"/>
             <w:r>
               <w:rPr>
-                <w:rFonts w:ascii="Palatino" w:hAnsi="Palatino"/>
-                <w:b/>
-                <w:bCs/>
-                <w:sz w:val="20"/>
-              </w:rPr>
-              <w:t>     </w:t>
-            </w:r>
-            <w:bookmarkStart w:id="8" w:name="First_name1"/>
+                <w:noProof/>
+              </w:rPr>
+              <w:t> </w:t>
+            </w:r>
+            <w:r>
+              <w:rPr>
+                <w:noProof/>
+              </w:rPr>
+              <w:t> </w:t>
+            </w:r>
+            <w:r>
+              <w:rPr>
+                <w:noProof/>
+              </w:rPr>
+              <w:t> </w:t>
+            </w:r>
+            <w:r>
+              <w:rPr>
+                <w:noProof/>
+              </w:rPr>
+              <w:t> </w:t>
+            </w:r>
+            <w:r>
+              <w:rPr>
+                <w:noProof/>
+              </w:rPr>
+              <w:t> </w:t>
+            </w:r>
+            <w:bookmarkStart w:id="7" w:name="First_name1"/>
+            <w:bookmarkEnd w:id="4"/>
             <w:bookmarkEnd w:id="7"/>
-            <w:bookmarkEnd w:id="8"/>
             <w:r>
               <w:fldChar w:fldCharType="end"/>
             </w:r>
@@ -962,23 +987,44 @@
             <w:r>
               <w:fldChar w:fldCharType="separate"/>
             </w:r>
-            <w:bookmarkStart w:id="9" w:name="MI"/>
-            <w:bookmarkStart w:id="10" w:name="__Fieldmark__86_369118656"/>
-            <w:bookmarkStart w:id="11" w:name="MI11"/>
+            <w:bookmarkStart w:id="8" w:name="MI11"/>
+            <w:bookmarkStart w:id="9" w:name="__Fieldmark__86_369118656"/>
+            <w:bookmarkStart w:id="10" w:name="MI"/>
             <w:bookmarkEnd w:id="9"/>
             <w:bookmarkEnd w:id="10"/>
             <w:r>
               <w:rPr>
-                <w:rFonts w:ascii="Palatino" w:hAnsi="Palatino"/>
-                <w:b/>
-                <w:bCs/>
-                <w:sz w:val="20"/>
-              </w:rPr>
-              <w:t> </w:t>
-            </w:r>
-            <w:bookmarkStart w:id="12" w:name="MI1"/>
+                <w:noProof/>
+              </w:rPr>
+              <w:t> </w:t>
+            </w:r>
+            <w:r>
+              <w:rPr>
+                <w:noProof/>
+              </w:rPr>
+              <w:t> </w:t>
+            </w:r>
+            <w:r>
+              <w:rPr>
+                <w:noProof/>
+              </w:rPr>
+              <w:t> </w:t>
+            </w:r>
+            <w:r>
+              <w:rPr>
+                <w:noProof/>
+              </w:rPr>
+              <w:t> </w:t>
+            </w:r>
+            <w:r>
+              <w:rPr>
+                <w:noProof/>
+              </w:rPr>
+              <w:t> </w:t>
+            </w:r>
+            <w:bookmarkStart w:id="11" w:name="MI1"/>
+            <w:bookmarkEnd w:id="8"/>
             <w:bookmarkEnd w:id="11"/>
-            <w:bookmarkEnd w:id="12"/>
             <w:r>
               <w:fldChar w:fldCharType="end"/>
             </w:r>
@@ -1025,21 +1071,42 @@
             <w:r>
               <w:fldChar w:fldCharType="separate"/>
             </w:r>
+            <w:bookmarkStart w:id="12" w:name="__Fieldmark__97_369118656"/>
             <w:bookmarkStart w:id="13" w:name="__Fieldmark__150_856487844"/>
-            <w:bookmarkStart w:id="14" w:name="__Fieldmark__97_369118656"/>
+            <w:bookmarkEnd w:id="12"/>
             <w:bookmarkEnd w:id="13"/>
+            <w:r>
+              <w:rPr>
+                <w:noProof/>
+              </w:rPr>
+              <w:t> </w:t>
+            </w:r>
+            <w:r>
+              <w:rPr>
+                <w:noProof/>
+              </w:rPr>
+              <w:t> </w:t>
+            </w:r>
+            <w:r>
+              <w:rPr>
+                <w:noProof/>
+              </w:rPr>
+              <w:t> </w:t>
+            </w:r>
+            <w:r>
+              <w:rPr>
+                <w:noProof/>
+              </w:rPr>
+              <w:t> </w:t>
+            </w:r>
+            <w:r>
+              <w:rPr>
+                <w:noProof/>
+              </w:rPr>
+              <w:t> </w:t>
+            </w:r>
+            <w:bookmarkStart w:id="14" w:name="__Fieldmark__150_8564878441"/>
             <w:bookmarkEnd w:id="14"/>
-            <w:r>
-              <w:rPr>
-                <w:rFonts w:ascii="Palatino" w:hAnsi="Palatino"/>
-                <w:b/>
-                <w:bCs/>
-                <w:sz w:val="20"/>
-              </w:rPr>
-              <w:t>     </w:t>
-            </w:r>
-            <w:bookmarkStart w:id="15" w:name="__Fieldmark__150_8564878441"/>
-            <w:bookmarkEnd w:id="15"/>
             <w:r>
               <w:fldChar w:fldCharType="end"/>
             </w:r>
@@ -1246,21 +1313,42 @@
             <w:r>
               <w:fldChar w:fldCharType="separate"/>
             </w:r>
+            <w:bookmarkStart w:id="15" w:name="__Fieldmark__113_369118656"/>
             <w:bookmarkStart w:id="16" w:name="__Fieldmark__165_856487844"/>
-            <w:bookmarkStart w:id="17" w:name="__Fieldmark__113_369118656"/>
+            <w:bookmarkEnd w:id="15"/>
             <w:bookmarkEnd w:id="16"/>
+            <w:r>
+              <w:rPr>
+                <w:noProof/>
+              </w:rPr>
+              <w:t> </w:t>
+            </w:r>
+            <w:r>
+              <w:rPr>
+                <w:noProof/>
+              </w:rPr>
+              <w:t> </w:t>
+            </w:r>
+            <w:r>
+              <w:rPr>
+                <w:noProof/>
+              </w:rPr>
+              <w:t> </w:t>
+            </w:r>
+            <w:r>
+              <w:rPr>
+                <w:noProof/>
+              </w:rPr>
+              <w:t> </w:t>
+            </w:r>
+            <w:r>
+              <w:rPr>
+                <w:noProof/>
+              </w:rPr>
+              <w:t> </w:t>
+            </w:r>
+            <w:bookmarkStart w:id="17" w:name="__Fieldmark__165_8564878441"/>
             <w:bookmarkEnd w:id="17"/>
-            <w:r>
-              <w:rPr>
-                <w:rFonts w:ascii="Palatino" w:hAnsi="Palatino"/>
-                <w:b/>
-                <w:bCs/>
-                <w:sz w:val="20"/>
-              </w:rPr>
-              <w:t>     </w:t>
-            </w:r>
-            <w:bookmarkStart w:id="18" w:name="__Fieldmark__165_8564878441"/>
-            <w:bookmarkEnd w:id="18"/>
             <w:r>
               <w:fldChar w:fldCharType="end"/>
             </w:r>
@@ -1333,21 +1421,42 @@
             <w:r>
               <w:fldChar w:fldCharType="separate"/>
             </w:r>
+            <w:bookmarkStart w:id="18" w:name="__Fieldmark__125_369118656"/>
             <w:bookmarkStart w:id="19" w:name="__Fieldmark__174_856487844"/>
-            <w:bookmarkStart w:id="20" w:name="__Fieldmark__125_369118656"/>
+            <w:bookmarkEnd w:id="18"/>
             <w:bookmarkEnd w:id="19"/>
+            <w:r>
+              <w:rPr>
+                <w:noProof/>
+              </w:rPr>
+              <w:t> </w:t>
+            </w:r>
+            <w:r>
+              <w:rPr>
+                <w:noProof/>
+              </w:rPr>
+              <w:t> </w:t>
+            </w:r>
+            <w:r>
+              <w:rPr>
+                <w:noProof/>
+              </w:rPr>
+              <w:t> </w:t>
+            </w:r>
+            <w:r>
+              <w:rPr>
+                <w:noProof/>
+              </w:rPr>
+              <w:t> </w:t>
+            </w:r>
+            <w:r>
+              <w:rPr>
+                <w:noProof/>
+              </w:rPr>
+              <w:t> </w:t>
+            </w:r>
+            <w:bookmarkStart w:id="20" w:name="__Fieldmark__174_8564878441"/>
             <w:bookmarkEnd w:id="20"/>
-            <w:r>
-              <w:rPr>
-                <w:rFonts w:ascii="Palatino" w:hAnsi="Palatino"/>
-                <w:b/>
-                <w:bCs/>
-                <w:sz w:val="20"/>
-              </w:rPr>
-              <w:t>     </w:t>
-            </w:r>
-            <w:bookmarkStart w:id="21" w:name="__Fieldmark__174_8564878441"/>
-            <w:bookmarkEnd w:id="21"/>
             <w:r>
               <w:fldChar w:fldCharType="end"/>
             </w:r>
@@ -1497,21 +1606,42 @@
             <w:r>
               <w:fldChar w:fldCharType="separate"/>
             </w:r>
+            <w:bookmarkStart w:id="21" w:name="__Fieldmark__139_369118656"/>
             <w:bookmarkStart w:id="22" w:name="__Fieldmark__184_856487844"/>
-            <w:bookmarkStart w:id="23" w:name="__Fieldmark__139_369118656"/>
+            <w:bookmarkEnd w:id="21"/>
             <w:bookmarkEnd w:id="22"/>
+            <w:r>
+              <w:rPr>
+                <w:noProof/>
+              </w:rPr>
+              <w:t> </w:t>
+            </w:r>
+            <w:r>
+              <w:rPr>
+                <w:noProof/>
+              </w:rPr>
+              <w:t> </w:t>
+            </w:r>
+            <w:r>
+              <w:rPr>
+                <w:noProof/>
+              </w:rPr>
+              <w:t> </w:t>
+            </w:r>
+            <w:r>
+              <w:rPr>
+                <w:noProof/>
+              </w:rPr>
+              <w:t> </w:t>
+            </w:r>
+            <w:r>
+              <w:rPr>
+                <w:noProof/>
+              </w:rPr>
+              <w:t> </w:t>
+            </w:r>
+            <w:bookmarkStart w:id="23" w:name="__Fieldmark__184_8564878441"/>
             <w:bookmarkEnd w:id="23"/>
-            <w:r>
-              <w:rPr>
-                <w:rFonts w:ascii="Palatino" w:hAnsi="Palatino"/>
-                <w:b/>
-                <w:bCs/>
-                <w:sz w:val="20"/>
-              </w:rPr>
-              <w:t>   </w:t>
-            </w:r>
-            <w:bookmarkStart w:id="24" w:name="__Fieldmark__184_8564878441"/>
-            <w:bookmarkEnd w:id="24"/>
             <w:r>
               <w:fldChar w:fldCharType="end"/>
             </w:r>
@@ -1540,21 +1670,42 @@
             <w:r>
               <w:fldChar w:fldCharType="separate"/>
             </w:r>
+            <w:bookmarkStart w:id="24" w:name="__Fieldmark__150_369118656"/>
             <w:bookmarkStart w:id="25" w:name="__Fieldmark__192_856487844"/>
-            <w:bookmarkStart w:id="26" w:name="__Fieldmark__150_369118656"/>
+            <w:bookmarkEnd w:id="24"/>
             <w:bookmarkEnd w:id="25"/>
+            <w:r>
+              <w:rPr>
+                <w:noProof/>
+              </w:rPr>
+              <w:t> </w:t>
+            </w:r>
+            <w:r>
+              <w:rPr>
+                <w:noProof/>
+              </w:rPr>
+              <w:t> </w:t>
+            </w:r>
+            <w:r>
+              <w:rPr>
+                <w:noProof/>
+              </w:rPr>
+              <w:t> </w:t>
+            </w:r>
+            <w:r>
+              <w:rPr>
+                <w:noProof/>
+              </w:rPr>
+              <w:t> </w:t>
+            </w:r>
+            <w:r>
+              <w:rPr>
+                <w:noProof/>
+              </w:rPr>
+              <w:t> </w:t>
+            </w:r>
+            <w:bookmarkStart w:id="26" w:name="__Fieldmark__192_8564878441"/>
             <w:bookmarkEnd w:id="26"/>
-            <w:r>
-              <w:rPr>
-                <w:rFonts w:ascii="Palatino" w:hAnsi="Palatino"/>
-                <w:b/>
-                <w:bCs/>
-                <w:sz w:val="20"/>
-              </w:rPr>
-              <w:t>     </w:t>
-            </w:r>
-            <w:bookmarkStart w:id="27" w:name="__Fieldmark__192_8564878441"/>
-            <w:bookmarkEnd w:id="27"/>
             <w:r>
               <w:fldChar w:fldCharType="end"/>
             </w:r>
@@ -1617,21 +1768,42 @@
             <w:r>
               <w:fldChar w:fldCharType="separate"/>
             </w:r>
+            <w:bookmarkStart w:id="27" w:name="__Fieldmark__162_369118656"/>
             <w:bookmarkStart w:id="28" w:name="__Fieldmark__201_856487844"/>
-            <w:bookmarkStart w:id="29" w:name="__Fieldmark__162_369118656"/>
+            <w:bookmarkEnd w:id="27"/>
             <w:bookmarkEnd w:id="28"/>
+            <w:r>
+              <w:rPr>
+                <w:noProof/>
+              </w:rPr>
+              <w:t> </w:t>
+            </w:r>
+            <w:r>
+              <w:rPr>
+                <w:noProof/>
+              </w:rPr>
+              <w:t> </w:t>
+            </w:r>
+            <w:r>
+              <w:rPr>
+                <w:noProof/>
+              </w:rPr>
+              <w:t> </w:t>
+            </w:r>
+            <w:r>
+              <w:rPr>
+                <w:noProof/>
+              </w:rPr>
+              <w:t> </w:t>
+            </w:r>
+            <w:r>
+              <w:rPr>
+                <w:noProof/>
+              </w:rPr>
+              <w:t> </w:t>
+            </w:r>
+            <w:bookmarkStart w:id="29" w:name="__Fieldmark__201_8564878441"/>
             <w:bookmarkEnd w:id="29"/>
-            <w:r>
-              <w:rPr>
-                <w:rFonts w:ascii="Palatino" w:hAnsi="Palatino"/>
-                <w:b/>
-                <w:bCs/>
-                <w:sz w:val="20"/>
-              </w:rPr>
-              <w:t>     </w:t>
-            </w:r>
-            <w:bookmarkStart w:id="30" w:name="__Fieldmark__201_8564878441"/>
-            <w:bookmarkEnd w:id="30"/>
             <w:r>
               <w:fldChar w:fldCharType="end"/>
             </w:r>
@@ -1701,21 +1873,42 @@
             <w:r>
               <w:fldChar w:fldCharType="separate"/>
             </w:r>
+            <w:bookmarkStart w:id="30" w:name="__Fieldmark__174_369118656"/>
             <w:bookmarkStart w:id="31" w:name="__Fieldmark__212_856487844"/>
-            <w:bookmarkStart w:id="32" w:name="__Fieldmark__174_369118656"/>
+            <w:bookmarkEnd w:id="30"/>
             <w:bookmarkEnd w:id="31"/>
+            <w:r>
+              <w:rPr>
+                <w:noProof/>
+              </w:rPr>
+              <w:t> </w:t>
+            </w:r>
+            <w:r>
+              <w:rPr>
+                <w:noProof/>
+              </w:rPr>
+              <w:t> </w:t>
+            </w:r>
+            <w:r>
+              <w:rPr>
+                <w:noProof/>
+              </w:rPr>
+              <w:t> </w:t>
+            </w:r>
+            <w:r>
+              <w:rPr>
+                <w:noProof/>
+              </w:rPr>
+              <w:t> </w:t>
+            </w:r>
+            <w:r>
+              <w:rPr>
+                <w:noProof/>
+              </w:rPr>
+              <w:t> </w:t>
+            </w:r>
+            <w:bookmarkStart w:id="32" w:name="__Fieldmark__212_8564878441"/>
             <w:bookmarkEnd w:id="32"/>
-            <w:r>
-              <w:rPr>
-                <w:rFonts w:ascii="Palatino" w:hAnsi="Palatino"/>
-                <w:b/>
-                <w:bCs/>
-                <w:sz w:val="20"/>
-              </w:rPr>
-              <w:t>     </w:t>
-            </w:r>
-            <w:bookmarkStart w:id="33" w:name="__Fieldmark__212_8564878441"/>
-            <w:bookmarkEnd w:id="33"/>
             <w:r>
               <w:fldChar w:fldCharType="end"/>
             </w:r>
@@ -1851,23 +2044,44 @@
             <w:r>
               <w:fldChar w:fldCharType="separate"/>
             </w:r>
-            <w:bookmarkStart w:id="34" w:name="Text63"/>
-            <w:bookmarkStart w:id="35" w:name="__Fieldmark__188_369118656"/>
-            <w:bookmarkStart w:id="36" w:name="Text6311"/>
+            <w:bookmarkStart w:id="33" w:name="Text6311"/>
+            <w:bookmarkStart w:id="34" w:name="__Fieldmark__188_369118656"/>
+            <w:bookmarkStart w:id="35" w:name="Text63"/>
             <w:bookmarkEnd w:id="34"/>
             <w:bookmarkEnd w:id="35"/>
             <w:r>
               <w:rPr>
-                <w:rFonts w:ascii="Palatino" w:hAnsi="Palatino"/>
-                <w:b/>
-                <w:bCs/>
-                <w:sz w:val="20"/>
-              </w:rPr>
-              <w:t>     </w:t>
-            </w:r>
-            <w:bookmarkStart w:id="37" w:name="Text631"/>
+                <w:noProof/>
+              </w:rPr>
+              <w:t> </w:t>
+            </w:r>
+            <w:r>
+              <w:rPr>
+                <w:noProof/>
+              </w:rPr>
+              <w:t> </w:t>
+            </w:r>
+            <w:r>
+              <w:rPr>
+                <w:noProof/>
+              </w:rPr>
+              <w:t> </w:t>
+            </w:r>
+            <w:r>
+              <w:rPr>
+                <w:noProof/>
+              </w:rPr>
+              <w:t> </w:t>
+            </w:r>
+            <w:r>
+              <w:rPr>
+                <w:noProof/>
+              </w:rPr>
+              <w:t> </w:t>
+            </w:r>
+            <w:bookmarkStart w:id="36" w:name="Text631"/>
+            <w:bookmarkEnd w:id="33"/>
             <w:bookmarkEnd w:id="36"/>
-            <w:bookmarkEnd w:id="37"/>
             <w:r>
               <w:fldChar w:fldCharType="end"/>
             </w:r>
@@ -1917,23 +2131,44 @@
             <w:r>
               <w:fldChar w:fldCharType="separate"/>
             </w:r>
-            <w:bookmarkStart w:id="38" w:name="Text64"/>
-            <w:bookmarkStart w:id="39" w:name="__Fieldmark__201_369118656"/>
-            <w:bookmarkStart w:id="40" w:name="Text6411"/>
+            <w:bookmarkStart w:id="37" w:name="Text6411"/>
+            <w:bookmarkStart w:id="38" w:name="__Fieldmark__201_369118656"/>
+            <w:bookmarkStart w:id="39" w:name="Text64"/>
             <w:bookmarkEnd w:id="38"/>
             <w:bookmarkEnd w:id="39"/>
             <w:r>
               <w:rPr>
-                <w:rFonts w:ascii="Palatino" w:hAnsi="Palatino"/>
-                <w:b/>
-                <w:bCs/>
-                <w:sz w:val="20"/>
-              </w:rPr>
-              <w:t>  </w:t>
-            </w:r>
-            <w:bookmarkStart w:id="41" w:name="Text641"/>
+                <w:noProof/>
+              </w:rPr>
+              <w:t> </w:t>
+            </w:r>
+            <w:r>
+              <w:rPr>
+                <w:noProof/>
+              </w:rPr>
+              <w:t> </w:t>
+            </w:r>
+            <w:r>
+              <w:rPr>
+                <w:noProof/>
+              </w:rPr>
+              <w:t> </w:t>
+            </w:r>
+            <w:r>
+              <w:rPr>
+                <w:noProof/>
+              </w:rPr>
+              <w:t> </w:t>
+            </w:r>
+            <w:r>
+              <w:rPr>
+                <w:noProof/>
+              </w:rPr>
+              <w:t> </w:t>
+            </w:r>
+            <w:bookmarkStart w:id="40" w:name="Text641"/>
+            <w:bookmarkEnd w:id="37"/>
             <w:bookmarkEnd w:id="40"/>
-            <w:bookmarkEnd w:id="41"/>
             <w:r>
               <w:fldChar w:fldCharType="end"/>
             </w:r>
@@ -1979,23 +2214,44 @@
             <w:r>
               <w:fldChar w:fldCharType="separate"/>
             </w:r>
-            <w:bookmarkStart w:id="42" w:name="Text65"/>
-            <w:bookmarkStart w:id="43" w:name="__Fieldmark__214_369118656"/>
-            <w:bookmarkStart w:id="44" w:name="Text6511"/>
+            <w:bookmarkStart w:id="41" w:name="Text6511"/>
+            <w:bookmarkStart w:id="42" w:name="__Fieldmark__214_369118656"/>
+            <w:bookmarkStart w:id="43" w:name="Text65"/>
             <w:bookmarkEnd w:id="42"/>
             <w:bookmarkEnd w:id="43"/>
             <w:r>
               <w:rPr>
-                <w:rFonts w:ascii="Palatino" w:hAnsi="Palatino"/>
-                <w:b/>
-                <w:bCs/>
-                <w:sz w:val="20"/>
-              </w:rPr>
-              <w:t>     </w:t>
-            </w:r>
-            <w:bookmarkStart w:id="45" w:name="Text651"/>
+                <w:noProof/>
+              </w:rPr>
+              <w:t> </w:t>
+            </w:r>
+            <w:r>
+              <w:rPr>
+                <w:noProof/>
+              </w:rPr>
+              <w:t> </w:t>
+            </w:r>
+            <w:r>
+              <w:rPr>
+                <w:noProof/>
+              </w:rPr>
+              <w:t> </w:t>
+            </w:r>
+            <w:r>
+              <w:rPr>
+                <w:noProof/>
+              </w:rPr>
+              <w:t> </w:t>
+            </w:r>
+            <w:r>
+              <w:rPr>
+                <w:noProof/>
+              </w:rPr>
+              <w:t> </w:t>
+            </w:r>
+            <w:bookmarkStart w:id="44" w:name="Text651"/>
+            <w:bookmarkEnd w:id="41"/>
             <w:bookmarkEnd w:id="44"/>
-            <w:bookmarkEnd w:id="45"/>
             <w:r>
               <w:fldChar w:fldCharType="end"/>
             </w:r>
@@ -2180,21 +2436,42 @@
             <w:r>
               <w:fldChar w:fldCharType="separate"/>
             </w:r>
+            <w:bookmarkStart w:id="45" w:name="__Fieldmark__229_369118656"/>
             <w:bookmarkStart w:id="46" w:name="__Fieldmark__252_856487844"/>
-            <w:bookmarkStart w:id="47" w:name="__Fieldmark__229_369118656"/>
+            <w:bookmarkEnd w:id="45"/>
             <w:bookmarkEnd w:id="46"/>
+            <w:r>
+              <w:rPr>
+                <w:noProof/>
+              </w:rPr>
+              <w:t> </w:t>
+            </w:r>
+            <w:r>
+              <w:rPr>
+                <w:noProof/>
+              </w:rPr>
+              <w:t> </w:t>
+            </w:r>
+            <w:r>
+              <w:rPr>
+                <w:noProof/>
+              </w:rPr>
+              <w:t> </w:t>
+            </w:r>
+            <w:r>
+              <w:rPr>
+                <w:noProof/>
+              </w:rPr>
+              <w:t> </w:t>
+            </w:r>
+            <w:r>
+              <w:rPr>
+                <w:noProof/>
+              </w:rPr>
+              <w:t> </w:t>
+            </w:r>
+            <w:bookmarkStart w:id="47" w:name="__Fieldmark__252_8564878441"/>
             <w:bookmarkEnd w:id="47"/>
-            <w:r>
-              <w:rPr>
-                <w:rFonts w:ascii="Palatino" w:hAnsi="Palatino"/>
-                <w:b/>
-                <w:bCs/>
-                <w:sz w:val="20"/>
-              </w:rPr>
-              <w:t>     </w:t>
-            </w:r>
-            <w:bookmarkStart w:id="48" w:name="__Fieldmark__252_8564878441"/>
-            <w:bookmarkEnd w:id="48"/>
             <w:r>
               <w:fldChar w:fldCharType="end"/>
             </w:r>
@@ -2274,21 +2551,42 @@
             <w:r>
               <w:fldChar w:fldCharType="separate"/>
             </w:r>
+            <w:bookmarkStart w:id="48" w:name="__Fieldmark__241_369118656"/>
             <w:bookmarkStart w:id="49" w:name="__Fieldmark__261_856487844"/>
-            <w:bookmarkStart w:id="50" w:name="__Fieldmark__241_369118656"/>
+            <w:bookmarkEnd w:id="48"/>
             <w:bookmarkEnd w:id="49"/>
+            <w:r>
+              <w:rPr>
+                <w:noProof/>
+              </w:rPr>
+              <w:t> </w:t>
+            </w:r>
+            <w:r>
+              <w:rPr>
+                <w:noProof/>
+              </w:rPr>
+              <w:t> </w:t>
+            </w:r>
+            <w:r>
+              <w:rPr>
+                <w:noProof/>
+              </w:rPr>
+              <w:t> </w:t>
+            </w:r>
+            <w:r>
+              <w:rPr>
+                <w:noProof/>
+              </w:rPr>
+              <w:t> </w:t>
+            </w:r>
+            <w:r>
+              <w:rPr>
+                <w:noProof/>
+              </w:rPr>
+              <w:t> </w:t>
+            </w:r>
+            <w:bookmarkStart w:id="50" w:name="__Fieldmark__261_8564878441"/>
             <w:bookmarkEnd w:id="50"/>
-            <w:r>
-              <w:rPr>
-                <w:rFonts w:ascii="Palatino" w:hAnsi="Palatino"/>
-                <w:b/>
-                <w:bCs/>
-                <w:sz w:val="20"/>
-              </w:rPr>
-              <w:t>     </w:t>
-            </w:r>
-            <w:bookmarkStart w:id="51" w:name="__Fieldmark__261_8564878441"/>
-            <w:bookmarkEnd w:id="51"/>
             <w:r>
               <w:fldChar w:fldCharType="end"/>
             </w:r>
@@ -2351,21 +2649,42 @@
             <w:r>
               <w:fldChar w:fldCharType="separate"/>
             </w:r>
+            <w:bookmarkStart w:id="51" w:name="__Fieldmark__253_369118656"/>
             <w:bookmarkStart w:id="52" w:name="__Fieldmark__270_856487844"/>
-            <w:bookmarkStart w:id="53" w:name="__Fieldmark__253_369118656"/>
+            <w:bookmarkEnd w:id="51"/>
             <w:bookmarkEnd w:id="52"/>
+            <w:r>
+              <w:rPr>
+                <w:noProof/>
+              </w:rPr>
+              <w:t> </w:t>
+            </w:r>
+            <w:r>
+              <w:rPr>
+                <w:noProof/>
+              </w:rPr>
+              <w:t> </w:t>
+            </w:r>
+            <w:r>
+              <w:rPr>
+                <w:noProof/>
+              </w:rPr>
+              <w:t> </w:t>
+            </w:r>
+            <w:r>
+              <w:rPr>
+                <w:noProof/>
+              </w:rPr>
+              <w:t> </w:t>
+            </w:r>
+            <w:r>
+              <w:rPr>
+                <w:noProof/>
+              </w:rPr>
+              <w:t> </w:t>
+            </w:r>
+            <w:bookmarkStart w:id="53" w:name="__Fieldmark__270_8564878441"/>
             <w:bookmarkEnd w:id="53"/>
-            <w:r>
-              <w:rPr>
-                <w:rFonts w:ascii="Palatino" w:hAnsi="Palatino"/>
-                <w:b/>
-                <w:bCs/>
-                <w:sz w:val="20"/>
-              </w:rPr>
-              <w:t>     </w:t>
-            </w:r>
-            <w:bookmarkStart w:id="54" w:name="__Fieldmark__270_8564878441"/>
-            <w:bookmarkEnd w:id="54"/>
             <w:r>
               <w:fldChar w:fldCharType="end"/>
             </w:r>
@@ -2498,21 +2817,42 @@
             <w:r>
               <w:fldChar w:fldCharType="separate"/>
             </w:r>
+            <w:bookmarkStart w:id="54" w:name="__Fieldmark__283_369118656"/>
             <w:bookmarkStart w:id="55" w:name="__Fieldmark__295_856487844"/>
-            <w:bookmarkStart w:id="56" w:name="__Fieldmark__283_369118656"/>
+            <w:bookmarkEnd w:id="54"/>
             <w:bookmarkEnd w:id="55"/>
+            <w:r>
+              <w:rPr>
+                <w:noProof/>
+              </w:rPr>
+              <w:t> </w:t>
+            </w:r>
+            <w:r>
+              <w:rPr>
+                <w:noProof/>
+              </w:rPr>
+              <w:t> </w:t>
+            </w:r>
+            <w:r>
+              <w:rPr>
+                <w:noProof/>
+              </w:rPr>
+              <w:t> </w:t>
+            </w:r>
+            <w:r>
+              <w:rPr>
+                <w:noProof/>
+              </w:rPr>
+              <w:t> </w:t>
+            </w:r>
+            <w:r>
+              <w:rPr>
+                <w:noProof/>
+              </w:rPr>
+              <w:t> </w:t>
+            </w:r>
+            <w:bookmarkStart w:id="56" w:name="__Fieldmark__295_8564878441"/>
             <w:bookmarkEnd w:id="56"/>
-            <w:r>
-              <w:rPr>
-                <w:rFonts w:ascii="Garamond" w:hAnsi="Garamond"/>
-                <w:b/>
-                <w:bCs/>
-                <w:sz w:val="20"/>
-              </w:rPr>
-              <w:t>     </w:t>
-            </w:r>
-            <w:bookmarkStart w:id="57" w:name="__Fieldmark__295_8564878441"/>
-            <w:bookmarkEnd w:id="57"/>
             <w:r>
               <w:fldChar w:fldCharType="end"/>
             </w:r>
@@ -2547,27 +2887,7 @@
                 <w:bCs/>
                 <w:sz w:val="20"/>
               </w:rPr>
-              <w:t>Please enter your graduation semester and year (</w:t>
-            </w:r>
-            <w:proofErr w:type="spellStart"/>
-            <w:r>
-              <w:rPr>
-                <w:rFonts w:ascii="Garamond" w:hAnsi="Garamond"/>
-                <w:b/>
-                <w:bCs/>
-                <w:sz w:val="20"/>
-              </w:rPr>
-              <w:t>i.e</w:t>
-            </w:r>
-            <w:proofErr w:type="spellEnd"/>
-            <w:r>
-              <w:rPr>
-                <w:rFonts w:ascii="Garamond" w:hAnsi="Garamond"/>
-                <w:b/>
-                <w:bCs/>
-                <w:sz w:val="20"/>
-              </w:rPr>
-              <w:t xml:space="preserve"> Spring 2010)</w:t>
+              <w:t>Please enter your graduation semester and year (i.e Spring 2010)</w:t>
             </w:r>
           </w:p>
         </w:tc>
@@ -2601,21 +2921,42 @@
             <w:r>
               <w:fldChar w:fldCharType="separate"/>
             </w:r>
+            <w:bookmarkStart w:id="57" w:name="__Fieldmark__298_369118656"/>
             <w:bookmarkStart w:id="58" w:name="__Fieldmark__307_856487844"/>
-            <w:bookmarkStart w:id="59" w:name="__Fieldmark__298_369118656"/>
+            <w:bookmarkEnd w:id="57"/>
             <w:bookmarkEnd w:id="58"/>
+            <w:r>
+              <w:rPr>
+                <w:noProof/>
+              </w:rPr>
+              <w:t> </w:t>
+            </w:r>
+            <w:r>
+              <w:rPr>
+                <w:noProof/>
+              </w:rPr>
+              <w:t> </w:t>
+            </w:r>
+            <w:r>
+              <w:rPr>
+                <w:noProof/>
+              </w:rPr>
+              <w:t> </w:t>
+            </w:r>
+            <w:r>
+              <w:rPr>
+                <w:noProof/>
+              </w:rPr>
+              <w:t> </w:t>
+            </w:r>
+            <w:r>
+              <w:rPr>
+                <w:noProof/>
+              </w:rPr>
+              <w:t> </w:t>
+            </w:r>
+            <w:bookmarkStart w:id="59" w:name="__Fieldmark__307_8564878441"/>
             <w:bookmarkEnd w:id="59"/>
-            <w:r>
-              <w:rPr>
-                <w:rFonts w:ascii="Garamond" w:hAnsi="Garamond"/>
-                <w:b/>
-                <w:bCs/>
-                <w:sz w:val="20"/>
-              </w:rPr>
-              <w:t>     </w:t>
-            </w:r>
-            <w:bookmarkStart w:id="60" w:name="__Fieldmark__307_8564878441"/>
-            <w:bookmarkEnd w:id="60"/>
             <w:r>
               <w:fldChar w:fldCharType="end"/>
             </w:r>
@@ -2756,21 +3097,42 @@
             <w:r>
               <w:fldChar w:fldCharType="separate"/>
             </w:r>
+            <w:bookmarkStart w:id="60" w:name="__Fieldmark__403_369118656"/>
             <w:bookmarkStart w:id="61" w:name="__Fieldmark__416_856487844"/>
-            <w:bookmarkStart w:id="62" w:name="__Fieldmark__403_369118656"/>
+            <w:bookmarkEnd w:id="60"/>
             <w:bookmarkEnd w:id="61"/>
+            <w:r>
+              <w:rPr>
+                <w:noProof/>
+              </w:rPr>
+              <w:t> </w:t>
+            </w:r>
+            <w:r>
+              <w:rPr>
+                <w:noProof/>
+              </w:rPr>
+              <w:t> </w:t>
+            </w:r>
+            <w:r>
+              <w:rPr>
+                <w:noProof/>
+              </w:rPr>
+              <w:t> </w:t>
+            </w:r>
+            <w:r>
+              <w:rPr>
+                <w:noProof/>
+              </w:rPr>
+              <w:t> </w:t>
+            </w:r>
+            <w:r>
+              <w:rPr>
+                <w:noProof/>
+              </w:rPr>
+              <w:t> </w:t>
+            </w:r>
+            <w:bookmarkStart w:id="62" w:name="__Fieldmark__416_8564878441"/>
             <w:bookmarkEnd w:id="62"/>
-            <w:r>
-              <w:rPr>
-                <w:rFonts w:ascii="Palatino" w:hAnsi="Palatino"/>
-                <w:b/>
-                <w:bCs/>
-                <w:sz w:val="20"/>
-              </w:rPr>
-              <w:t>     </w:t>
-            </w:r>
-            <w:bookmarkStart w:id="63" w:name="__Fieldmark__416_8564878441"/>
-            <w:bookmarkEnd w:id="63"/>
             <w:r>
               <w:fldChar w:fldCharType="end"/>
             </w:r>
@@ -2835,21 +3197,42 @@
             <w:r>
               <w:fldChar w:fldCharType="separate"/>
             </w:r>
+            <w:bookmarkStart w:id="63" w:name="__Fieldmark__416_369118656"/>
             <w:bookmarkStart w:id="64" w:name="__Fieldmark__424_856487844"/>
-            <w:bookmarkStart w:id="65" w:name="__Fieldmark__416_369118656"/>
+            <w:bookmarkEnd w:id="63"/>
             <w:bookmarkEnd w:id="64"/>
+            <w:r>
+              <w:rPr>
+                <w:noProof/>
+              </w:rPr>
+              <w:t> </w:t>
+            </w:r>
+            <w:r>
+              <w:rPr>
+                <w:noProof/>
+              </w:rPr>
+              <w:t> </w:t>
+            </w:r>
+            <w:r>
+              <w:rPr>
+                <w:noProof/>
+              </w:rPr>
+              <w:t> </w:t>
+            </w:r>
+            <w:r>
+              <w:rPr>
+                <w:noProof/>
+              </w:rPr>
+              <w:t> </w:t>
+            </w:r>
+            <w:r>
+              <w:rPr>
+                <w:noProof/>
+              </w:rPr>
+              <w:t> </w:t>
+            </w:r>
+            <w:bookmarkStart w:id="65" w:name="__Fieldmark__424_8564878441"/>
             <w:bookmarkEnd w:id="65"/>
-            <w:r>
-              <w:rPr>
-                <w:rFonts w:ascii="Palatino" w:hAnsi="Palatino"/>
-                <w:b/>
-                <w:bCs/>
-                <w:sz w:val="20"/>
-              </w:rPr>
-              <w:t>   </w:t>
-            </w:r>
-            <w:bookmarkStart w:id="66" w:name="__Fieldmark__424_8564878441"/>
-            <w:bookmarkEnd w:id="66"/>
             <w:r>
               <w:fldChar w:fldCharType="end"/>
             </w:r>
@@ -2878,21 +3261,42 @@
             <w:r>
               <w:fldChar w:fldCharType="separate"/>
             </w:r>
+            <w:bookmarkStart w:id="66" w:name="__Fieldmark__427_369118656"/>
             <w:bookmarkStart w:id="67" w:name="__Fieldmark__432_856487844"/>
-            <w:bookmarkStart w:id="68" w:name="__Fieldmark__427_369118656"/>
+            <w:bookmarkEnd w:id="66"/>
             <w:bookmarkEnd w:id="67"/>
+            <w:r>
+              <w:rPr>
+                <w:noProof/>
+              </w:rPr>
+              <w:t> </w:t>
+            </w:r>
+            <w:r>
+              <w:rPr>
+                <w:noProof/>
+              </w:rPr>
+              <w:t> </w:t>
+            </w:r>
+            <w:r>
+              <w:rPr>
+                <w:noProof/>
+              </w:rPr>
+              <w:t> </w:t>
+            </w:r>
+            <w:r>
+              <w:rPr>
+                <w:noProof/>
+              </w:rPr>
+              <w:t> </w:t>
+            </w:r>
+            <w:r>
+              <w:rPr>
+                <w:noProof/>
+              </w:rPr>
+              <w:t> </w:t>
+            </w:r>
+            <w:bookmarkStart w:id="68" w:name="__Fieldmark__432_8564878441"/>
             <w:bookmarkEnd w:id="68"/>
-            <w:r>
-              <w:rPr>
-                <w:rFonts w:ascii="Palatino" w:hAnsi="Palatino"/>
-                <w:b/>
-                <w:bCs/>
-                <w:sz w:val="20"/>
-              </w:rPr>
-              <w:t>     </w:t>
-            </w:r>
-            <w:bookmarkStart w:id="69" w:name="__Fieldmark__432_8564878441"/>
-            <w:bookmarkEnd w:id="69"/>
             <w:r>
               <w:fldChar w:fldCharType="end"/>
             </w:r>
@@ -3032,21 +3436,42 @@
             <w:r>
               <w:fldChar w:fldCharType="separate"/>
             </w:r>
+            <w:bookmarkStart w:id="69" w:name="__Fieldmark__439_369118656"/>
             <w:bookmarkStart w:id="70" w:name="__Fieldmark__441_856487844"/>
-            <w:bookmarkStart w:id="71" w:name="__Fieldmark__439_369118656"/>
+            <w:bookmarkEnd w:id="69"/>
             <w:bookmarkEnd w:id="70"/>
+            <w:r>
+              <w:rPr>
+                <w:noProof/>
+              </w:rPr>
+              <w:t> </w:t>
+            </w:r>
+            <w:r>
+              <w:rPr>
+                <w:noProof/>
+              </w:rPr>
+              <w:t> </w:t>
+            </w:r>
+            <w:r>
+              <w:rPr>
+                <w:noProof/>
+              </w:rPr>
+              <w:t> </w:t>
+            </w:r>
+            <w:r>
+              <w:rPr>
+                <w:noProof/>
+              </w:rPr>
+              <w:t> </w:t>
+            </w:r>
+            <w:r>
+              <w:rPr>
+                <w:noProof/>
+              </w:rPr>
+              <w:t> </w:t>
+            </w:r>
+            <w:bookmarkStart w:id="71" w:name="__Fieldmark__441_8564878441"/>
             <w:bookmarkEnd w:id="71"/>
-            <w:r>
-              <w:rPr>
-                <w:rFonts w:ascii="Palatino" w:hAnsi="Palatino"/>
-                <w:b/>
-                <w:bCs/>
-                <w:sz w:val="20"/>
-              </w:rPr>
-              <w:t>     </w:t>
-            </w:r>
-            <w:bookmarkStart w:id="72" w:name="__Fieldmark__441_8564878441"/>
-            <w:bookmarkEnd w:id="72"/>
             <w:r>
               <w:fldChar w:fldCharType="end"/>
             </w:r>
@@ -3104,21 +3529,42 @@
             <w:r>
               <w:fldChar w:fldCharType="separate"/>
             </w:r>
+            <w:bookmarkStart w:id="72" w:name="__Fieldmark__451_369118656"/>
             <w:bookmarkStart w:id="73" w:name="__Fieldmark__450_856487844"/>
-            <w:bookmarkStart w:id="74" w:name="__Fieldmark__451_369118656"/>
+            <w:bookmarkEnd w:id="72"/>
             <w:bookmarkEnd w:id="73"/>
+            <w:r>
+              <w:rPr>
+                <w:noProof/>
+              </w:rPr>
+              <w:t> </w:t>
+            </w:r>
+            <w:r>
+              <w:rPr>
+                <w:noProof/>
+              </w:rPr>
+              <w:t> </w:t>
+            </w:r>
+            <w:r>
+              <w:rPr>
+                <w:noProof/>
+              </w:rPr>
+              <w:t> </w:t>
+            </w:r>
+            <w:r>
+              <w:rPr>
+                <w:noProof/>
+              </w:rPr>
+              <w:t> </w:t>
+            </w:r>
+            <w:r>
+              <w:rPr>
+                <w:noProof/>
+              </w:rPr>
+              <w:t> </w:t>
+            </w:r>
+            <w:bookmarkStart w:id="74" w:name="__Fieldmark__450_8564878441"/>
             <w:bookmarkEnd w:id="74"/>
-            <w:r>
-              <w:rPr>
-                <w:rFonts w:ascii="Palatino" w:hAnsi="Palatino"/>
-                <w:b/>
-                <w:bCs/>
-                <w:sz w:val="20"/>
-              </w:rPr>
-              <w:t>     </w:t>
-            </w:r>
-            <w:bookmarkStart w:id="75" w:name="__Fieldmark__450_8564878441"/>
-            <w:bookmarkEnd w:id="75"/>
             <w:r>
               <w:fldChar w:fldCharType="end"/>
             </w:r>
@@ -3207,21 +3653,42 @@
             <w:r>
               <w:fldChar w:fldCharType="separate"/>
             </w:r>
+            <w:bookmarkStart w:id="75" w:name="__Fieldmark__488_369118656"/>
             <w:bookmarkStart w:id="76" w:name="__Fieldmark__484_856487844"/>
-            <w:bookmarkStart w:id="77" w:name="__Fieldmark__488_369118656"/>
+            <w:bookmarkEnd w:id="75"/>
             <w:bookmarkEnd w:id="76"/>
+            <w:r>
+              <w:rPr>
+                <w:noProof/>
+              </w:rPr>
+              <w:t> </w:t>
+            </w:r>
+            <w:r>
+              <w:rPr>
+                <w:noProof/>
+              </w:rPr>
+              <w:t> </w:t>
+            </w:r>
+            <w:r>
+              <w:rPr>
+                <w:noProof/>
+              </w:rPr>
+              <w:t> </w:t>
+            </w:r>
+            <w:r>
+              <w:rPr>
+                <w:noProof/>
+              </w:rPr>
+              <w:t> </w:t>
+            </w:r>
+            <w:r>
+              <w:rPr>
+                <w:noProof/>
+              </w:rPr>
+              <w:t> </w:t>
+            </w:r>
+            <w:bookmarkStart w:id="77" w:name="__Fieldmark__484_8564878441"/>
             <w:bookmarkEnd w:id="77"/>
-            <w:r>
-              <w:rPr>
-                <w:rFonts w:ascii="Palatino" w:hAnsi="Palatino"/>
-                <w:b/>
-                <w:bCs/>
-                <w:sz w:val="20"/>
-              </w:rPr>
-              <w:t>     </w:t>
-            </w:r>
-            <w:bookmarkStart w:id="78" w:name="__Fieldmark__484_8564878441"/>
-            <w:bookmarkEnd w:id="78"/>
             <w:r>
               <w:fldChar w:fldCharType="end"/>
             </w:r>
@@ -3286,21 +3753,42 @@
             <w:r>
               <w:fldChar w:fldCharType="separate"/>
             </w:r>
+            <w:bookmarkStart w:id="78" w:name="__Fieldmark__501_369118656"/>
             <w:bookmarkStart w:id="79" w:name="__Fieldmark__492_856487844"/>
-            <w:bookmarkStart w:id="80" w:name="__Fieldmark__501_369118656"/>
+            <w:bookmarkEnd w:id="78"/>
             <w:bookmarkEnd w:id="79"/>
+            <w:r>
+              <w:rPr>
+                <w:noProof/>
+              </w:rPr>
+              <w:t> </w:t>
+            </w:r>
+            <w:r>
+              <w:rPr>
+                <w:noProof/>
+              </w:rPr>
+              <w:t> </w:t>
+            </w:r>
+            <w:r>
+              <w:rPr>
+                <w:noProof/>
+              </w:rPr>
+              <w:t> </w:t>
+            </w:r>
+            <w:r>
+              <w:rPr>
+                <w:noProof/>
+              </w:rPr>
+              <w:t> </w:t>
+            </w:r>
+            <w:r>
+              <w:rPr>
+                <w:noProof/>
+              </w:rPr>
+              <w:t> </w:t>
+            </w:r>
+            <w:bookmarkStart w:id="80" w:name="__Fieldmark__492_8564878441"/>
             <w:bookmarkEnd w:id="80"/>
-            <w:r>
-              <w:rPr>
-                <w:rFonts w:ascii="Palatino" w:hAnsi="Palatino"/>
-                <w:b/>
-                <w:bCs/>
-                <w:sz w:val="20"/>
-              </w:rPr>
-              <w:t>   </w:t>
-            </w:r>
-            <w:bookmarkStart w:id="81" w:name="__Fieldmark__492_8564878441"/>
-            <w:bookmarkEnd w:id="81"/>
             <w:r>
               <w:fldChar w:fldCharType="end"/>
             </w:r>
@@ -3329,21 +3817,42 @@
             <w:r>
               <w:fldChar w:fldCharType="separate"/>
             </w:r>
+            <w:bookmarkStart w:id="81" w:name="__Fieldmark__512_369118656"/>
             <w:bookmarkStart w:id="82" w:name="__Fieldmark__500_856487844"/>
-            <w:bookmarkStart w:id="83" w:name="__Fieldmark__512_369118656"/>
+            <w:bookmarkEnd w:id="81"/>
             <w:bookmarkEnd w:id="82"/>
+            <w:r>
+              <w:rPr>
+                <w:noProof/>
+              </w:rPr>
+              <w:t> </w:t>
+            </w:r>
+            <w:r>
+              <w:rPr>
+                <w:noProof/>
+              </w:rPr>
+              <w:t> </w:t>
+            </w:r>
+            <w:r>
+              <w:rPr>
+                <w:noProof/>
+              </w:rPr>
+              <w:t> </w:t>
+            </w:r>
+            <w:r>
+              <w:rPr>
+                <w:noProof/>
+              </w:rPr>
+              <w:t> </w:t>
+            </w:r>
+            <w:r>
+              <w:rPr>
+                <w:noProof/>
+              </w:rPr>
+              <w:t> </w:t>
+            </w:r>
+            <w:bookmarkStart w:id="83" w:name="__Fieldmark__500_8564878441"/>
             <w:bookmarkEnd w:id="83"/>
-            <w:r>
-              <w:rPr>
-                <w:rFonts w:ascii="Palatino" w:hAnsi="Palatino"/>
-                <w:b/>
-                <w:bCs/>
-                <w:sz w:val="20"/>
-              </w:rPr>
-              <w:t>     </w:t>
-            </w:r>
-            <w:bookmarkStart w:id="84" w:name="__Fieldmark__500_8564878441"/>
-            <w:bookmarkEnd w:id="84"/>
             <w:r>
               <w:fldChar w:fldCharType="end"/>
             </w:r>
@@ -3483,21 +3992,42 @@
             <w:r>
               <w:fldChar w:fldCharType="separate"/>
             </w:r>
+            <w:bookmarkStart w:id="84" w:name="__Fieldmark__524_369118656"/>
             <w:bookmarkStart w:id="85" w:name="__Fieldmark__509_856487844"/>
-            <w:bookmarkStart w:id="86" w:name="__Fieldmark__524_369118656"/>
+            <w:bookmarkEnd w:id="84"/>
             <w:bookmarkEnd w:id="85"/>
+            <w:r>
+              <w:rPr>
+                <w:noProof/>
+              </w:rPr>
+              <w:t> </w:t>
+            </w:r>
+            <w:r>
+              <w:rPr>
+                <w:noProof/>
+              </w:rPr>
+              <w:t> </w:t>
+            </w:r>
+            <w:r>
+              <w:rPr>
+                <w:noProof/>
+              </w:rPr>
+              <w:t> </w:t>
+            </w:r>
+            <w:r>
+              <w:rPr>
+                <w:noProof/>
+              </w:rPr>
+              <w:t> </w:t>
+            </w:r>
+            <w:r>
+              <w:rPr>
+                <w:noProof/>
+              </w:rPr>
+              <w:t> </w:t>
+            </w:r>
+            <w:bookmarkStart w:id="86" w:name="__Fieldmark__509_8564878441"/>
             <w:bookmarkEnd w:id="86"/>
-            <w:r>
-              <w:rPr>
-                <w:rFonts w:ascii="Palatino" w:hAnsi="Palatino"/>
-                <w:b/>
-                <w:bCs/>
-                <w:sz w:val="20"/>
-              </w:rPr>
-              <w:t>     </w:t>
-            </w:r>
-            <w:bookmarkStart w:id="87" w:name="__Fieldmark__509_8564878441"/>
-            <w:bookmarkEnd w:id="87"/>
             <w:r>
               <w:fldChar w:fldCharType="end"/>
             </w:r>
@@ -3555,21 +4085,42 @@
             <w:r>
               <w:fldChar w:fldCharType="separate"/>
             </w:r>
+            <w:bookmarkStart w:id="87" w:name="__Fieldmark__536_369118656"/>
             <w:bookmarkStart w:id="88" w:name="__Fieldmark__518_856487844"/>
-            <w:bookmarkStart w:id="89" w:name="__Fieldmark__536_369118656"/>
+            <w:bookmarkEnd w:id="87"/>
             <w:bookmarkEnd w:id="88"/>
+            <w:r>
+              <w:rPr>
+                <w:noProof/>
+              </w:rPr>
+              <w:t> </w:t>
+            </w:r>
+            <w:r>
+              <w:rPr>
+                <w:noProof/>
+              </w:rPr>
+              <w:t> </w:t>
+            </w:r>
+            <w:r>
+              <w:rPr>
+                <w:noProof/>
+              </w:rPr>
+              <w:t> </w:t>
+            </w:r>
+            <w:r>
+              <w:rPr>
+                <w:noProof/>
+              </w:rPr>
+              <w:t> </w:t>
+            </w:r>
+            <w:r>
+              <w:rPr>
+                <w:noProof/>
+              </w:rPr>
+              <w:t> </w:t>
+            </w:r>
+            <w:bookmarkStart w:id="89" w:name="__Fieldmark__518_8564878441"/>
             <w:bookmarkEnd w:id="89"/>
-            <w:r>
-              <w:rPr>
-                <w:rFonts w:ascii="Palatino" w:hAnsi="Palatino"/>
-                <w:b/>
-                <w:bCs/>
-                <w:sz w:val="20"/>
-              </w:rPr>
-              <w:t>     </w:t>
-            </w:r>
-            <w:bookmarkStart w:id="90" w:name="__Fieldmark__518_8564878441"/>
-            <w:bookmarkEnd w:id="90"/>
             <w:r>
               <w:fldChar w:fldCharType="end"/>
             </w:r>
@@ -3658,21 +4209,42 @@
             <w:r>
               <w:fldChar w:fldCharType="separate"/>
             </w:r>
+            <w:bookmarkStart w:id="90" w:name="__Fieldmark__573_369118656"/>
             <w:bookmarkStart w:id="91" w:name="__Fieldmark__552_856487844"/>
-            <w:bookmarkStart w:id="92" w:name="__Fieldmark__573_369118656"/>
+            <w:bookmarkEnd w:id="90"/>
             <w:bookmarkEnd w:id="91"/>
+            <w:r>
+              <w:rPr>
+                <w:noProof/>
+              </w:rPr>
+              <w:t> </w:t>
+            </w:r>
+            <w:r>
+              <w:rPr>
+                <w:noProof/>
+              </w:rPr>
+              <w:t> </w:t>
+            </w:r>
+            <w:r>
+              <w:rPr>
+                <w:noProof/>
+              </w:rPr>
+              <w:t> </w:t>
+            </w:r>
+            <w:r>
+              <w:rPr>
+                <w:noProof/>
+              </w:rPr>
+              <w:t> </w:t>
+            </w:r>
+            <w:r>
+              <w:rPr>
+                <w:noProof/>
+              </w:rPr>
+              <w:t> </w:t>
+            </w:r>
+            <w:bookmarkStart w:id="92" w:name="__Fieldmark__552_8564878441"/>
             <w:bookmarkEnd w:id="92"/>
-            <w:r>
-              <w:rPr>
-                <w:rFonts w:ascii="Palatino" w:hAnsi="Palatino"/>
-                <w:b/>
-                <w:bCs/>
-                <w:sz w:val="20"/>
-              </w:rPr>
-              <w:t>     </w:t>
-            </w:r>
-            <w:bookmarkStart w:id="93" w:name="__Fieldmark__552_8564878441"/>
-            <w:bookmarkEnd w:id="93"/>
             <w:r>
               <w:fldChar w:fldCharType="end"/>
             </w:r>
@@ -3737,21 +4309,42 @@
             <w:r>
               <w:fldChar w:fldCharType="separate"/>
             </w:r>
+            <w:bookmarkStart w:id="93" w:name="__Fieldmark__586_369118656"/>
             <w:bookmarkStart w:id="94" w:name="__Fieldmark__560_856487844"/>
-            <w:bookmarkStart w:id="95" w:name="__Fieldmark__586_369118656"/>
+            <w:bookmarkEnd w:id="93"/>
             <w:bookmarkEnd w:id="94"/>
+            <w:r>
+              <w:rPr>
+                <w:noProof/>
+              </w:rPr>
+              <w:t> </w:t>
+            </w:r>
+            <w:r>
+              <w:rPr>
+                <w:noProof/>
+              </w:rPr>
+              <w:t> </w:t>
+            </w:r>
+            <w:r>
+              <w:rPr>
+                <w:noProof/>
+              </w:rPr>
+              <w:t> </w:t>
+            </w:r>
+            <w:r>
+              <w:rPr>
+                <w:noProof/>
+              </w:rPr>
+              <w:t> </w:t>
+            </w:r>
+            <w:r>
+              <w:rPr>
+                <w:noProof/>
+              </w:rPr>
+              <w:t> </w:t>
+            </w:r>
+            <w:bookmarkStart w:id="95" w:name="__Fieldmark__560_8564878441"/>
             <w:bookmarkEnd w:id="95"/>
-            <w:r>
-              <w:rPr>
-                <w:rFonts w:ascii="Palatino" w:hAnsi="Palatino"/>
-                <w:b/>
-                <w:bCs/>
-                <w:sz w:val="20"/>
-              </w:rPr>
-              <w:t>   </w:t>
-            </w:r>
-            <w:bookmarkStart w:id="96" w:name="__Fieldmark__560_8564878441"/>
-            <w:bookmarkEnd w:id="96"/>
             <w:r>
               <w:fldChar w:fldCharType="end"/>
             </w:r>
@@ -3780,21 +4373,42 @@
             <w:r>
               <w:fldChar w:fldCharType="separate"/>
             </w:r>
+            <w:bookmarkStart w:id="96" w:name="__Fieldmark__597_369118656"/>
             <w:bookmarkStart w:id="97" w:name="__Fieldmark__568_856487844"/>
-            <w:bookmarkStart w:id="98" w:name="__Fieldmark__597_369118656"/>
+            <w:bookmarkEnd w:id="96"/>
             <w:bookmarkEnd w:id="97"/>
+            <w:r>
+              <w:rPr>
+                <w:noProof/>
+              </w:rPr>
+              <w:t> </w:t>
+            </w:r>
+            <w:r>
+              <w:rPr>
+                <w:noProof/>
+              </w:rPr>
+              <w:t> </w:t>
+            </w:r>
+            <w:r>
+              <w:rPr>
+                <w:noProof/>
+              </w:rPr>
+              <w:t> </w:t>
+            </w:r>
+            <w:r>
+              <w:rPr>
+                <w:noProof/>
+              </w:rPr>
+              <w:t> </w:t>
+            </w:r>
+            <w:r>
+              <w:rPr>
+                <w:noProof/>
+              </w:rPr>
+              <w:t> </w:t>
+            </w:r>
+            <w:bookmarkStart w:id="98" w:name="__Fieldmark__568_8564878441"/>
             <w:bookmarkEnd w:id="98"/>
-            <w:r>
-              <w:rPr>
-                <w:rFonts w:ascii="Palatino" w:hAnsi="Palatino"/>
-                <w:b/>
-                <w:bCs/>
-                <w:sz w:val="20"/>
-              </w:rPr>
-              <w:t>     </w:t>
-            </w:r>
-            <w:bookmarkStart w:id="99" w:name="__Fieldmark__568_8564878441"/>
-            <w:bookmarkEnd w:id="99"/>
             <w:r>
               <w:fldChar w:fldCharType="end"/>
             </w:r>
@@ -3934,21 +4548,42 @@
             <w:r>
               <w:fldChar w:fldCharType="separate"/>
             </w:r>
+            <w:bookmarkStart w:id="99" w:name="__Fieldmark__609_369118656"/>
             <w:bookmarkStart w:id="100" w:name="__Fieldmark__577_856487844"/>
-            <w:bookmarkStart w:id="101" w:name="__Fieldmark__609_369118656"/>
+            <w:bookmarkEnd w:id="99"/>
             <w:bookmarkEnd w:id="100"/>
+            <w:r>
+              <w:rPr>
+                <w:noProof/>
+              </w:rPr>
+              <w:t> </w:t>
+            </w:r>
+            <w:r>
+              <w:rPr>
+                <w:noProof/>
+              </w:rPr>
+              <w:t> </w:t>
+            </w:r>
+            <w:r>
+              <w:rPr>
+                <w:noProof/>
+              </w:rPr>
+              <w:t> </w:t>
+            </w:r>
+            <w:r>
+              <w:rPr>
+                <w:noProof/>
+              </w:rPr>
+              <w:t> </w:t>
+            </w:r>
+            <w:r>
+              <w:rPr>
+                <w:noProof/>
+              </w:rPr>
+              <w:t> </w:t>
+            </w:r>
+            <w:bookmarkStart w:id="101" w:name="__Fieldmark__577_8564878441"/>
             <w:bookmarkEnd w:id="101"/>
-            <w:r>
-              <w:rPr>
-                <w:rFonts w:ascii="Palatino" w:hAnsi="Palatino"/>
-                <w:b/>
-                <w:bCs/>
-                <w:sz w:val="20"/>
-              </w:rPr>
-              <w:t>     </w:t>
-            </w:r>
-            <w:bookmarkStart w:id="102" w:name="__Fieldmark__577_8564878441"/>
-            <w:bookmarkEnd w:id="102"/>
             <w:r>
               <w:fldChar w:fldCharType="end"/>
             </w:r>
@@ -4006,21 +4641,42 @@
             <w:r>
               <w:fldChar w:fldCharType="separate"/>
             </w:r>
+            <w:bookmarkStart w:id="102" w:name="__Fieldmark__621_369118656"/>
             <w:bookmarkStart w:id="103" w:name="__Fieldmark__586_856487844"/>
-            <w:bookmarkStart w:id="104" w:name="__Fieldmark__621_369118656"/>
+            <w:bookmarkEnd w:id="102"/>
             <w:bookmarkEnd w:id="103"/>
+            <w:r>
+              <w:rPr>
+                <w:noProof/>
+              </w:rPr>
+              <w:t> </w:t>
+            </w:r>
+            <w:r>
+              <w:rPr>
+                <w:noProof/>
+              </w:rPr>
+              <w:t> </w:t>
+            </w:r>
+            <w:r>
+              <w:rPr>
+                <w:noProof/>
+              </w:rPr>
+              <w:t> </w:t>
+            </w:r>
+            <w:r>
+              <w:rPr>
+                <w:noProof/>
+              </w:rPr>
+              <w:t> </w:t>
+            </w:r>
+            <w:r>
+              <w:rPr>
+                <w:noProof/>
+              </w:rPr>
+              <w:t> </w:t>
+            </w:r>
+            <w:bookmarkStart w:id="104" w:name="__Fieldmark__586_8564878441"/>
             <w:bookmarkEnd w:id="104"/>
-            <w:r>
-              <w:rPr>
-                <w:rFonts w:ascii="Palatino" w:hAnsi="Palatino"/>
-                <w:b/>
-                <w:bCs/>
-                <w:sz w:val="20"/>
-              </w:rPr>
-              <w:t>     </w:t>
-            </w:r>
-            <w:bookmarkStart w:id="105" w:name="__Fieldmark__586_8564878441"/>
-            <w:bookmarkEnd w:id="105"/>
             <w:r>
               <w:fldChar w:fldCharType="end"/>
             </w:r>
@@ -4404,25 +5060,7 @@
           <w:sz w:val="22"/>
           <w:szCs w:val="22"/>
         </w:rPr>
-        <w:t xml:space="preserve">1. Please list your merits, organizational memberships and positions, the dates of your involvement in these activities, and any other accomplishments as a Rutgers University or affiliated student that you would like to share as an applicant to the Cap &amp; Skull Society (you may include employment, research, </w:t>
-      </w:r>
-      <w:proofErr w:type="spellStart"/>
-      <w:r>
-        <w:rPr>
-          <w:rFonts w:ascii="Garamond" w:hAnsi="Garamond"/>
-          <w:sz w:val="22"/>
-          <w:szCs w:val="22"/>
-        </w:rPr>
-        <w:t>etc</w:t>
-      </w:r>
-      <w:proofErr w:type="spellEnd"/>
-      <w:r>
-        <w:rPr>
-          <w:rFonts w:ascii="Garamond" w:hAnsi="Garamond"/>
-          <w:sz w:val="22"/>
-          <w:szCs w:val="22"/>
-        </w:rPr>
-        <w:t>).  Feel free to describe any organizational accomplishments &amp; responsibilities.  The f</w:t>
+        <w:t>1. Please list your merits, organizational memberships and positions, the dates of your involvement in these activities, and any other accomplishments as a Rutgers University or affiliated student that you would like to share as an applicant to the Cap &amp; Skull Society (you may include employment, research, etc).  Feel free to describe any organizational accomplishments &amp; responsibilities.  The f</w:t>
       </w:r>
       <w:r>
         <w:rPr>
@@ -4492,19 +5130,42 @@
             <w:r>
               <w:fldChar w:fldCharType="separate"/>
             </w:r>
+            <w:bookmarkStart w:id="105" w:name="__Fieldmark__660_369118656"/>
             <w:bookmarkStart w:id="106" w:name="__Fieldmark__639_856487844"/>
-            <w:bookmarkStart w:id="107" w:name="__Fieldmark__660_369118656"/>
+            <w:bookmarkEnd w:id="105"/>
             <w:bookmarkEnd w:id="106"/>
+            <w:r>
+              <w:rPr>
+                <w:noProof/>
+              </w:rPr>
+              <w:t> </w:t>
+            </w:r>
+            <w:r>
+              <w:rPr>
+                <w:noProof/>
+              </w:rPr>
+              <w:t> </w:t>
+            </w:r>
+            <w:r>
+              <w:rPr>
+                <w:noProof/>
+              </w:rPr>
+              <w:t> </w:t>
+            </w:r>
+            <w:r>
+              <w:rPr>
+                <w:noProof/>
+              </w:rPr>
+              <w:t> </w:t>
+            </w:r>
+            <w:r>
+              <w:rPr>
+                <w:noProof/>
+              </w:rPr>
+              <w:t> </w:t>
+            </w:r>
+            <w:bookmarkStart w:id="107" w:name="__Fieldmark__639_8564878441"/>
             <w:bookmarkEnd w:id="107"/>
-            <w:r>
-              <w:rPr>
-                <w:rFonts w:ascii="Palatino" w:hAnsi="Palatino" w:cs="Palatino"/>
-                <w:sz w:val="20"/>
-              </w:rPr>
-              <w:t>     </w:t>
-            </w:r>
-            <w:bookmarkStart w:id="108" w:name="__Fieldmark__639_8564878441"/>
-            <w:bookmarkEnd w:id="108"/>
             <w:r>
               <w:fldChar w:fldCharType="end"/>
             </w:r>
@@ -4699,19 +5360,42 @@
             <w:r>
               <w:fldChar w:fldCharType="separate"/>
             </w:r>
+            <w:bookmarkStart w:id="108" w:name="__Fieldmark__678_369118656"/>
             <w:bookmarkStart w:id="109" w:name="__Fieldmark__666_856487844"/>
-            <w:bookmarkStart w:id="110" w:name="__Fieldmark__678_369118656"/>
+            <w:bookmarkEnd w:id="108"/>
             <w:bookmarkEnd w:id="109"/>
+            <w:r>
+              <w:rPr>
+                <w:noProof/>
+              </w:rPr>
+              <w:t> </w:t>
+            </w:r>
+            <w:r>
+              <w:rPr>
+                <w:noProof/>
+              </w:rPr>
+              <w:t> </w:t>
+            </w:r>
+            <w:r>
+              <w:rPr>
+                <w:noProof/>
+              </w:rPr>
+              <w:t> </w:t>
+            </w:r>
+            <w:r>
+              <w:rPr>
+                <w:noProof/>
+              </w:rPr>
+              <w:t> </w:t>
+            </w:r>
+            <w:r>
+              <w:rPr>
+                <w:noProof/>
+              </w:rPr>
+              <w:t> </w:t>
+            </w:r>
+            <w:bookmarkStart w:id="110" w:name="__Fieldmark__666_8564878441"/>
             <w:bookmarkEnd w:id="110"/>
-            <w:r>
-              <w:rPr>
-                <w:rFonts w:ascii="Palatino" w:hAnsi="Palatino" w:cs="Palatino"/>
-                <w:sz w:val="20"/>
-              </w:rPr>
-              <w:t>     </w:t>
-            </w:r>
-            <w:bookmarkStart w:id="111" w:name="__Fieldmark__666_8564878441"/>
-            <w:bookmarkEnd w:id="111"/>
             <w:r>
               <w:fldChar w:fldCharType="end"/>
             </w:r>
@@ -4842,19 +5526,27 @@
             <w:r>
               <w:fldChar w:fldCharType="separate"/>
             </w:r>
+            <w:bookmarkStart w:id="111" w:name="__Fieldmark__693_369118656"/>
             <w:bookmarkStart w:id="112" w:name="__Fieldmark__688_856487844"/>
-            <w:bookmarkStart w:id="113" w:name="__Fieldmark__693_369118656"/>
+            <w:bookmarkStart w:id="113" w:name="__Fieldmark__688_8564878441"/>
+            <w:bookmarkEnd w:id="111"/>
             <w:bookmarkEnd w:id="112"/>
             <w:bookmarkEnd w:id="113"/>
             <w:r>
-              <w:rPr>
-                <w:rFonts w:ascii="Palatino" w:hAnsi="Palatino" w:cs="Palatino"/>
-                <w:sz w:val="20"/>
-              </w:rPr>
-              <w:t>     </w:t>
-            </w:r>
-            <w:bookmarkStart w:id="114" w:name="__Fieldmark__688_8564878441"/>
-            <w:bookmarkEnd w:id="114"/>
+              <w:t> </w:t>
+            </w:r>
+            <w:r>
+              <w:t> </w:t>
+            </w:r>
+            <w:r>
+              <w:t> </w:t>
+            </w:r>
+            <w:r>
+              <w:t> </w:t>
+            </w:r>
+            <w:r>
+              <w:t> </w:t>
+            </w:r>
             <w:r>
               <w:fldChar w:fldCharType="end"/>
             </w:r>
@@ -5031,19 +5723,42 @@
             <w:r>
               <w:fldChar w:fldCharType="separate"/>
             </w:r>
+            <w:bookmarkStart w:id="114" w:name="__Fieldmark__733_369118656"/>
             <w:bookmarkStart w:id="115" w:name="__Fieldmark__722_856487844"/>
-            <w:bookmarkStart w:id="116" w:name="__Fieldmark__733_369118656"/>
+            <w:bookmarkEnd w:id="114"/>
             <w:bookmarkEnd w:id="115"/>
+            <w:r>
+              <w:rPr>
+                <w:noProof/>
+              </w:rPr>
+              <w:t> </w:t>
+            </w:r>
+            <w:r>
+              <w:rPr>
+                <w:noProof/>
+              </w:rPr>
+              <w:t> </w:t>
+            </w:r>
+            <w:r>
+              <w:rPr>
+                <w:noProof/>
+              </w:rPr>
+              <w:t> </w:t>
+            </w:r>
+            <w:r>
+              <w:rPr>
+                <w:noProof/>
+              </w:rPr>
+              <w:t> </w:t>
+            </w:r>
+            <w:r>
+              <w:rPr>
+                <w:noProof/>
+              </w:rPr>
+              <w:t> </w:t>
+            </w:r>
+            <w:bookmarkStart w:id="116" w:name="__Fieldmark__722_8564878441"/>
             <w:bookmarkEnd w:id="116"/>
-            <w:r>
-              <w:rPr>
-                <w:rFonts w:ascii="Palatino" w:hAnsi="Palatino" w:cs="Palatino"/>
-                <w:sz w:val="20"/>
-              </w:rPr>
-              <w:t>     </w:t>
-            </w:r>
-            <w:bookmarkStart w:id="117" w:name="__Fieldmark__722_8564878441"/>
-            <w:bookmarkEnd w:id="117"/>
             <w:r>
               <w:fldChar w:fldCharType="end"/>
             </w:r>
@@ -5192,19 +5907,42 @@
             <w:r>
               <w:fldChar w:fldCharType="separate"/>
             </w:r>
+            <w:bookmarkStart w:id="117" w:name="__Fieldmark__765_369118656"/>
             <w:bookmarkStart w:id="118" w:name="__Fieldmark__747_856487844"/>
-            <w:bookmarkStart w:id="119" w:name="__Fieldmark__765_369118656"/>
+            <w:bookmarkEnd w:id="117"/>
             <w:bookmarkEnd w:id="118"/>
+            <w:r>
+              <w:rPr>
+                <w:noProof/>
+              </w:rPr>
+              <w:t> </w:t>
+            </w:r>
+            <w:r>
+              <w:rPr>
+                <w:noProof/>
+              </w:rPr>
+              <w:t> </w:t>
+            </w:r>
+            <w:r>
+              <w:rPr>
+                <w:noProof/>
+              </w:rPr>
+              <w:t> </w:t>
+            </w:r>
+            <w:r>
+              <w:rPr>
+                <w:noProof/>
+              </w:rPr>
+              <w:t> </w:t>
+            </w:r>
+            <w:r>
+              <w:rPr>
+                <w:noProof/>
+              </w:rPr>
+              <w:t> </w:t>
+            </w:r>
+            <w:bookmarkStart w:id="119" w:name="__Fieldmark__747_8564878441"/>
             <w:bookmarkEnd w:id="119"/>
-            <w:r>
-              <w:rPr>
-                <w:rFonts w:ascii="Palatino" w:hAnsi="Palatino" w:cs="Palatino"/>
-                <w:sz w:val="20"/>
-              </w:rPr>
-              <w:t>     </w:t>
-            </w:r>
-            <w:bookmarkStart w:id="120" w:name="__Fieldmark__747_8564878441"/>
-            <w:bookmarkEnd w:id="120"/>
             <w:r>
               <w:fldChar w:fldCharType="end"/>
             </w:r>
@@ -5235,7 +5973,7 @@
 </file>
 
 <file path=word/styles.xml><?xml version="1.0" encoding="utf-8"?>
-<w:styles xmlns:mc="http://schemas.openxmlformats.org/markup-compatibility/2006" xmlns:r="http://schemas.openxmlformats.org/officeDocument/2006/relationships" xmlns:w="http://schemas.openxmlformats.org/wordprocessingml/2006/main" xmlns:w14="http://schemas.microsoft.com/office/word/2010/wordml" xmlns:w15="http://schemas.microsoft.com/office/word/2012/wordml" xmlns:w16se="http://schemas.microsoft.com/office/word/2015/wordml/symex" mc:Ignorable="w14 w15 w16se">
+<w:styles xmlns:mc="http://schemas.openxmlformats.org/markup-compatibility/2006" xmlns:r="http://schemas.openxmlformats.org/officeDocument/2006/relationships" xmlns:w="http://schemas.openxmlformats.org/wordprocessingml/2006/main" xmlns:w14="http://schemas.microsoft.com/office/word/2010/wordml" xmlns:w15="http://schemas.microsoft.com/office/word/2012/wordml" mc:Ignorable="w14 w15">
   <w:docDefaults>
     <w:rPrDefault>
       <w:rPr>
@@ -5245,7 +5983,7 @@
     </w:rPrDefault>
     <w:pPrDefault/>
   </w:docDefaults>
-  <w:latentStyles w:defLockedState="0" w:defUIPriority="99" w:defSemiHidden="0" w:defUnhideWhenUsed="0" w:defQFormat="0" w:count="371">
+  <w:latentStyles w:defLockedState="0" w:defUIPriority="99" w:defSemiHidden="0" w:defUnhideWhenUsed="0" w:defQFormat="0" w:count="382">
     <w:lsdException w:name="Normal" w:uiPriority="0" w:qFormat="1"/>
     <w:lsdException w:name="heading 1" w:uiPriority="9" w:qFormat="1"/>
     <w:lsdException w:name="heading 2" w:semiHidden="1" w:uiPriority="9" w:unhideWhenUsed="1" w:qFormat="1"/>
@@ -5351,7 +6089,6 @@
     <w:lsdException w:name="HTML Sample" w:semiHidden="1" w:unhideWhenUsed="1"/>
     <w:lsdException w:name="HTML Typewriter" w:semiHidden="1" w:unhideWhenUsed="1"/>
     <w:lsdException w:name="HTML Variable" w:semiHidden="1" w:unhideWhenUsed="1"/>
-    <w:lsdException w:name="Normal Table" w:semiHidden="1" w:unhideWhenUsed="1"/>
     <w:lsdException w:name="annotation subject" w:semiHidden="1" w:unhideWhenUsed="1"/>
     <w:lsdException w:name="No List" w:semiHidden="1" w:unhideWhenUsed="1"/>
     <w:lsdException w:name="Outline List 1" w:semiHidden="1" w:unhideWhenUsed="1"/>
@@ -5397,11 +6134,9 @@
     <w:lsdException w:name="Table Subtle 1" w:semiHidden="1" w:unhideWhenUsed="1"/>
     <w:lsdException w:name="Table Subtle 2" w:semiHidden="1" w:unhideWhenUsed="1"/>
     <w:lsdException w:name="Table Web 1" w:semiHidden="1" w:unhideWhenUsed="1"/>
-    <w:lsdException w:name="Table Web 2" w:semiHidden="1" w:unhideWhenUsed="1"/>
     <w:lsdException w:name="Table Web 3" w:semiHidden="1" w:unhideWhenUsed="1"/>
     <w:lsdException w:name="Balloon Text" w:semiHidden="1" w:unhideWhenUsed="1"/>
     <w:lsdException w:name="Table Grid" w:uiPriority="59"/>
-    <w:lsdException w:name="Table Theme" w:semiHidden="1" w:unhideWhenUsed="1"/>
     <w:lsdException w:name="Placeholder Text" w:semiHidden="1"/>
     <w:lsdException w:name="No Spacing" w:uiPriority="1" w:qFormat="1"/>
     <w:lsdException w:name="Light Shading" w:uiPriority="60"/>
@@ -5608,6 +6343,8 @@
     <w:lsdException w:name="List Table 5 Dark Accent 6" w:uiPriority="50"/>
     <w:lsdException w:name="List Table 6 Colorful Accent 6" w:uiPriority="51"/>
     <w:lsdException w:name="List Table 7 Colorful Accent 6" w:uiPriority="52"/>
+    <w:lsdException w:name="Mention" w:semiHidden="1" w:unhideWhenUsed="1"/>
+    <w:lsdException w:name="Smart Hyperlink" w:semiHidden="1" w:unhideWhenUsed="1"/>
   </w:latentStyles>
   <w:style w:type="paragraph" w:default="1" w:styleId="Normal">
     <w:name w:val="Normal"/>
@@ -6320,6 +7057,7 @@
     <w:basedOn w:val="TableNormal"/>
     <w:rsid w:val="00F2270C"/>
     <w:tblPr>
+      <w:tblInd w:w="0" w:type="dxa"/>
       <w:tblBorders>
         <w:top w:val="single" w:sz="4" w:space="0" w:color="auto"/>
         <w:left w:val="single" w:sz="4" w:space="0" w:color="auto"/>
@@ -6328,6 +7066,12 @@
         <w:insideH w:val="single" w:sz="4" w:space="0" w:color="auto"/>
         <w:insideV w:val="single" w:sz="4" w:space="0" w:color="auto"/>
       </w:tblBorders>
+      <w:tblCellMar>
+        <w:top w:w="0" w:type="dxa"/>
+        <w:left w:w="108" w:type="dxa"/>
+        <w:bottom w:w="0" w:type="dxa"/>
+        <w:right w:w="108" w:type="dxa"/>
+      </w:tblCellMar>
     </w:tblPr>
   </w:style>
   <w:style w:type="character" w:styleId="PlaceholderText">
@@ -6344,7 +7088,7 @@
 </file>
 
 <file path=word/glossary/document.xml><?xml version="1.0" encoding="utf-8"?>
-<w:glossaryDocument xmlns:wpc="http://schemas.microsoft.com/office/word/2010/wordprocessingCanvas" xmlns:cx="http://schemas.microsoft.com/office/drawing/2014/chartex" xmlns:mc="http://schemas.openxmlformats.org/markup-compatibility/2006" xmlns:o="urn:schemas-microsoft-com:office:office" xmlns:r="http://schemas.openxmlformats.org/officeDocument/2006/relationships" xmlns:m="http://schemas.openxmlformats.org/officeDocument/2006/math" xmlns:v="urn:schemas-microsoft-com:vml" xmlns:wp14="http://schemas.microsoft.com/office/word/2010/wordprocessingDrawing" xmlns:wp="http://schemas.openxmlformats.org/drawingml/2006/wordprocessingDrawing" xmlns:w10="urn:schemas-microsoft-com:office:word" xmlns:w="http://schemas.openxmlformats.org/wordprocessingml/2006/main" xmlns:w14="http://schemas.microsoft.com/office/word/2010/wordml" xmlns:w15="http://schemas.microsoft.com/office/word/2012/wordml" xmlns:w16se="http://schemas.microsoft.com/office/word/2015/wordml/symex" xmlns:wpg="http://schemas.microsoft.com/office/word/2010/wordprocessingGroup" xmlns:wpi="http://schemas.microsoft.com/office/word/2010/wordprocessingInk" xmlns:wne="http://schemas.microsoft.com/office/word/2006/wordml" xmlns:wps="http://schemas.microsoft.com/office/word/2010/wordprocessingShape" mc:Ignorable="w14 w15 w16se wp14">
+<w:glossaryDocument xmlns:wpc="http://schemas.microsoft.com/office/word/2010/wordprocessingCanvas" xmlns:mo="http://schemas.microsoft.com/office/mac/office/2008/main" xmlns:mc="http://schemas.openxmlformats.org/markup-compatibility/2006" xmlns:mv="urn:schemas-microsoft-com:mac:vml" xmlns:o="urn:schemas-microsoft-com:office:office" xmlns:r="http://schemas.openxmlformats.org/officeDocument/2006/relationships" xmlns:m="http://schemas.openxmlformats.org/officeDocument/2006/math" xmlns:v="urn:schemas-microsoft-com:vml" xmlns:wp14="http://schemas.microsoft.com/office/word/2010/wordprocessingDrawing" xmlns:wp="http://schemas.openxmlformats.org/drawingml/2006/wordprocessingDrawing" xmlns:w10="urn:schemas-microsoft-com:office:word" xmlns:w="http://schemas.openxmlformats.org/wordprocessingml/2006/main" xmlns:w14="http://schemas.microsoft.com/office/word/2010/wordml" xmlns:w15="http://schemas.microsoft.com/office/word/2012/wordml" xmlns:wpg="http://schemas.microsoft.com/office/word/2010/wordprocessingGroup" xmlns:wpi="http://schemas.microsoft.com/office/word/2010/wordprocessingInk" xmlns:wne="http://schemas.microsoft.com/office/word/2006/wordml" xmlns:wps="http://schemas.microsoft.com/office/word/2010/wordprocessingShape" mc:Ignorable="w14 w15 wp14">
   <w:docParts>
     <w:docPart>
       <w:docPartPr>
@@ -6377,13 +7121,13 @@
 </file>
 
 <file path=word/glossary/fontTable.xml><?xml version="1.0" encoding="utf-8"?>
-<w:fonts xmlns:mc="http://schemas.openxmlformats.org/markup-compatibility/2006" xmlns:r="http://schemas.openxmlformats.org/officeDocument/2006/relationships" xmlns:w="http://schemas.openxmlformats.org/wordprocessingml/2006/main" xmlns:w14="http://schemas.microsoft.com/office/word/2010/wordml" xmlns:w15="http://schemas.microsoft.com/office/word/2012/wordml" xmlns:w16se="http://schemas.microsoft.com/office/word/2015/wordml/symex" mc:Ignorable="w14 w15 w16se">
+<w:fonts xmlns:mc="http://schemas.openxmlformats.org/markup-compatibility/2006" xmlns:r="http://schemas.openxmlformats.org/officeDocument/2006/relationships" xmlns:w="http://schemas.openxmlformats.org/wordprocessingml/2006/main" xmlns:w14="http://schemas.microsoft.com/office/word/2010/wordml" xmlns:w15="http://schemas.microsoft.com/office/word/2012/wordml" mc:Ignorable="w14 w15">
   <w:font w:name="Times New Roman">
     <w:panose1 w:val="02020603050405020304"/>
     <w:charset w:val="00"/>
     <w:family w:val="roman"/>
     <w:pitch w:val="variable"/>
-    <w:sig w:usb0="E0002EFF" w:usb1="C000785B" w:usb2="00000009" w:usb3="00000000" w:csb0="000001FF" w:csb1="00000000"/>
+    <w:sig w:usb0="E0002AEF" w:usb1="C0007841" w:usb2="00000009" w:usb3="00000000" w:csb0="000001FF" w:csb1="00000000"/>
   </w:font>
   <w:font w:name="Goudy Old Style">
     <w:panose1 w:val="02020502050305020303"/>
@@ -6397,29 +7141,28 @@
     <w:charset w:val="00"/>
     <w:family w:val="swiss"/>
     <w:pitch w:val="variable"/>
-    <w:sig w:usb0="E0002EFF" w:usb1="C0007843" w:usb2="00000009" w:usb3="00000000" w:csb0="000001FF" w:csb1="00000000"/>
+    <w:sig w:usb0="E0002AFF" w:usb1="C0007843" w:usb2="00000009" w:usb3="00000000" w:csb0="000001FF" w:csb1="00000000"/>
   </w:font>
   <w:font w:name="Batang">
-    <w:altName w:val="바탕"/>
     <w:panose1 w:val="02030600000101010101"/>
     <w:charset w:val="81"/>
-    <w:family w:val="auto"/>
-    <w:pitch w:val="fixed"/>
-    <w:sig w:usb0="00000001" w:usb1="09060000" w:usb2="00000010" w:usb3="00000000" w:csb0="00080000" w:csb1="00000000"/>
+    <w:family w:val="roman"/>
+    <w:pitch w:val="variable"/>
+    <w:sig w:usb0="B00002AF" w:usb1="69D77CFB" w:usb2="00000030" w:usb3="00000000" w:csb0="0008009F" w:csb1="00000000"/>
   </w:font>
   <w:font w:name="Symbol">
     <w:panose1 w:val="05050102010706020507"/>
     <w:charset w:val="02"/>
-    <w:family w:val="roman"/>
+    <w:family w:val="auto"/>
     <w:pitch w:val="variable"/>
     <w:sig w:usb0="00000000" w:usb1="10000000" w:usb2="00000000" w:usb3="00000000" w:csb0="80000000" w:csb1="00000000"/>
   </w:font>
   <w:font w:name="Courier New">
     <w:panose1 w:val="02070309020205020404"/>
     <w:charset w:val="00"/>
-    <w:family w:val="modern"/>
+    <w:family w:val="roman"/>
     <w:pitch w:val="fixed"/>
-    <w:sig w:usb0="E0002EFF" w:usb1="C0007843" w:usb2="00000009" w:usb3="00000000" w:csb0="000001FF" w:csb1="00000000"/>
+    <w:sig w:usb0="E0002AFF" w:usb1="C0007843" w:usb2="00000009" w:usb3="00000000" w:csb0="000001FF" w:csb1="00000000"/>
   </w:font>
   <w:font w:name="Liberation Sans">
     <w:altName w:val="Arial"/>
@@ -6464,38 +7207,31 @@
     <w:sig w:usb0="A10006FF" w:usb1="4000205B" w:usb2="00000010" w:usb3="00000000" w:csb0="0000019F" w:csb1="00000000"/>
   </w:font>
   <w:font w:name="Times">
-    <w:altName w:val="Times New Roman"/>
-    <w:panose1 w:val="02020603050405020304"/>
+    <w:panose1 w:val="02000500000000000000"/>
     <w:charset w:val="00"/>
     <w:family w:val="roman"/>
     <w:pitch w:val="variable"/>
-    <w:sig w:usb0="E0002EFF" w:usb1="C000785B" w:usb2="00000009" w:usb3="00000000" w:csb0="000001FF" w:csb1="00000000"/>
-  </w:font>
-  <w:font w:name="Palatino">
-    <w:altName w:val="Book Antiqua"/>
-    <w:charset w:val="01"/>
-    <w:family w:val="roman"/>
-    <w:pitch w:val="variable"/>
+    <w:sig w:usb0="00000003" w:usb1="00000000" w:usb2="00000000" w:usb3="00000000" w:csb0="00000001" w:csb1="00000000"/>
   </w:font>
   <w:font w:name="Calibri Light">
     <w:panose1 w:val="020F0302020204030204"/>
     <w:charset w:val="00"/>
     <w:family w:val="swiss"/>
     <w:pitch w:val="variable"/>
-    <w:sig w:usb0="E0002AFF" w:usb1="C000247B" w:usb2="00000009" w:usb3="00000000" w:csb0="000001FF" w:csb1="00000000"/>
+    <w:sig w:usb0="A00002EF" w:usb1="4000207B" w:usb2="00000000" w:usb3="00000000" w:csb0="0000019F" w:csb1="00000000"/>
   </w:font>
   <w:font w:name="Calibri">
     <w:panose1 w:val="020F0502020204030204"/>
     <w:charset w:val="00"/>
     <w:family w:val="swiss"/>
     <w:pitch w:val="variable"/>
-    <w:sig w:usb0="E0002AFF" w:usb1="C000247B" w:usb2="00000009" w:usb3="00000000" w:csb0="000001FF" w:csb1="00000000"/>
+    <w:sig w:usb0="E00002FF" w:usb1="4000ACFF" w:usb2="00000001" w:usb3="00000000" w:csb0="0000019F" w:csb1="00000000"/>
   </w:font>
 </w:fonts>
 </file>
 
 <file path=word/glossary/settings.xml><?xml version="1.0" encoding="utf-8"?>
-<w:settings xmlns:mc="http://schemas.openxmlformats.org/markup-compatibility/2006" xmlns:o="urn:schemas-microsoft-com:office:office" xmlns:r="http://schemas.openxmlformats.org/officeDocument/2006/relationships" xmlns:m="http://schemas.openxmlformats.org/officeDocument/2006/math" xmlns:v="urn:schemas-microsoft-com:vml" xmlns:w10="urn:schemas-microsoft-com:office:word" xmlns:w="http://schemas.openxmlformats.org/wordprocessingml/2006/main" xmlns:w14="http://schemas.microsoft.com/office/word/2010/wordml" xmlns:w15="http://schemas.microsoft.com/office/word/2012/wordml" xmlns:w16se="http://schemas.microsoft.com/office/word/2015/wordml/symex" xmlns:sl="http://schemas.openxmlformats.org/schemaLibrary/2006/main" mc:Ignorable="w14 w15 w16se">
+<w:settings xmlns:mc="http://schemas.openxmlformats.org/markup-compatibility/2006" xmlns:o="urn:schemas-microsoft-com:office:office" xmlns:r="http://schemas.openxmlformats.org/officeDocument/2006/relationships" xmlns:m="http://schemas.openxmlformats.org/officeDocument/2006/math" xmlns:v="urn:schemas-microsoft-com:vml" xmlns:w10="urn:schemas-microsoft-com:office:word" xmlns:w="http://schemas.openxmlformats.org/wordprocessingml/2006/main" xmlns:w14="http://schemas.microsoft.com/office/word/2010/wordml" xmlns:w15="http://schemas.microsoft.com/office/word/2012/wordml" xmlns:sl="http://schemas.openxmlformats.org/schemaLibrary/2006/main" mc:Ignorable="w14 w15">
   <w:view w:val="normal"/>
   <w:defaultTabStop w:val="720"/>
   <w:characterSpacingControl w:val="doNotCompress"/>
@@ -6511,6 +7247,7 @@
     <w:rsidRoot w:val="003F79E1"/>
     <w:rsid w:val="003F79E1"/>
     <w:rsid w:val="005736E1"/>
+    <w:rsid w:val="008F2234"/>
     <w:rsid w:val="009442CD"/>
     <w:rsid w:val="00AF5774"/>
     <w:rsid w:val="00BD0F8F"/>
@@ -6538,7 +7275,7 @@
 </file>
 
 <file path=word/glossary/styles.xml><?xml version="1.0" encoding="utf-8"?>
-<w:styles xmlns:mc="http://schemas.openxmlformats.org/markup-compatibility/2006" xmlns:r="http://schemas.openxmlformats.org/officeDocument/2006/relationships" xmlns:w="http://schemas.openxmlformats.org/wordprocessingml/2006/main" xmlns:w14="http://schemas.microsoft.com/office/word/2010/wordml" xmlns:w15="http://schemas.microsoft.com/office/word/2012/wordml" xmlns:w16se="http://schemas.microsoft.com/office/word/2015/wordml/symex" mc:Ignorable="w14 w15 w16se">
+<w:styles xmlns:mc="http://schemas.openxmlformats.org/markup-compatibility/2006" xmlns:r="http://schemas.openxmlformats.org/officeDocument/2006/relationships" xmlns:w="http://schemas.openxmlformats.org/wordprocessingml/2006/main" xmlns:w14="http://schemas.microsoft.com/office/word/2010/wordml" xmlns:w15="http://schemas.microsoft.com/office/word/2012/wordml" mc:Ignorable="w14 w15">
   <w:docDefaults>
     <w:rPrDefault>
       <w:rPr>
@@ -6554,7 +7291,7 @@
       </w:pPr>
     </w:pPrDefault>
   </w:docDefaults>
-  <w:latentStyles w:defLockedState="0" w:defUIPriority="99" w:defSemiHidden="0" w:defUnhideWhenUsed="0" w:defQFormat="0" w:count="371">
+  <w:latentStyles w:defLockedState="0" w:defUIPriority="99" w:defSemiHidden="0" w:defUnhideWhenUsed="0" w:defQFormat="0" w:count="382">
     <w:lsdException w:name="Normal" w:uiPriority="0" w:qFormat="1"/>
     <w:lsdException w:name="heading 1" w:uiPriority="9" w:qFormat="1"/>
     <w:lsdException w:name="heading 2" w:semiHidden="1" w:uiPriority="9" w:unhideWhenUsed="1" w:qFormat="1"/>
@@ -6660,7 +7397,6 @@
     <w:lsdException w:name="HTML Sample" w:semiHidden="1" w:unhideWhenUsed="1"/>
     <w:lsdException w:name="HTML Typewriter" w:semiHidden="1" w:unhideWhenUsed="1"/>
     <w:lsdException w:name="HTML Variable" w:semiHidden="1" w:unhideWhenUsed="1"/>
-    <w:lsdException w:name="Normal Table" w:semiHidden="1" w:unhideWhenUsed="1"/>
     <w:lsdException w:name="annotation subject" w:semiHidden="1" w:unhideWhenUsed="1"/>
     <w:lsdException w:name="No List" w:semiHidden="1" w:unhideWhenUsed="1"/>
     <w:lsdException w:name="Outline List 1" w:semiHidden="1" w:unhideWhenUsed="1"/>
@@ -6706,11 +7442,9 @@
     <w:lsdException w:name="Table Subtle 1" w:semiHidden="1" w:unhideWhenUsed="1"/>
     <w:lsdException w:name="Table Subtle 2" w:semiHidden="1" w:unhideWhenUsed="1"/>
     <w:lsdException w:name="Table Web 1" w:semiHidden="1" w:unhideWhenUsed="1"/>
-    <w:lsdException w:name="Table Web 2" w:semiHidden="1" w:unhideWhenUsed="1"/>
     <w:lsdException w:name="Table Web 3" w:semiHidden="1" w:unhideWhenUsed="1"/>
     <w:lsdException w:name="Balloon Text" w:semiHidden="1" w:unhideWhenUsed="1"/>
     <w:lsdException w:name="Table Grid" w:uiPriority="39"/>
-    <w:lsdException w:name="Table Theme" w:semiHidden="1" w:unhideWhenUsed="1"/>
     <w:lsdException w:name="Placeholder Text" w:semiHidden="1"/>
     <w:lsdException w:name="No Spacing" w:uiPriority="1" w:qFormat="1"/>
     <w:lsdException w:name="Light Shading" w:uiPriority="60"/>
@@ -6926,6 +7660,8 @@
     <w:lsdException w:name="List Table 5 Dark Accent 6" w:uiPriority="50"/>
     <w:lsdException w:name="List Table 6 Colorful Accent 6" w:uiPriority="51"/>
     <w:lsdException w:name="List Table 7 Colorful Accent 6" w:uiPriority="52"/>
+    <w:lsdException w:name="Mention" w:semiHidden="1" w:unhideWhenUsed="1"/>
+    <w:lsdException w:name="Smart Hyperlink" w:semiHidden="1" w:unhideWhenUsed="1"/>
   </w:latentStyles>
   <w:style w:type="paragraph" w:default="1" w:styleId="Normal">
     <w:name w:val="Normal"/>
@@ -6972,9 +7708,10 @@
 </file>
 
 <file path=word/glossary/webSettings.xml><?xml version="1.0" encoding="utf-8"?>
-<w:webSettings xmlns:mc="http://schemas.openxmlformats.org/markup-compatibility/2006" xmlns:r="http://schemas.openxmlformats.org/officeDocument/2006/relationships" xmlns:w="http://schemas.openxmlformats.org/wordprocessingml/2006/main" xmlns:w14="http://schemas.microsoft.com/office/word/2010/wordml" xmlns:w15="http://schemas.microsoft.com/office/word/2012/wordml" xmlns:w16se="http://schemas.microsoft.com/office/word/2015/wordml/symex" mc:Ignorable="w14 w15 w16se">
+<w:webSettings xmlns:mc="http://schemas.openxmlformats.org/markup-compatibility/2006" xmlns:r="http://schemas.openxmlformats.org/officeDocument/2006/relationships" xmlns:w="http://schemas.openxmlformats.org/wordprocessingml/2006/main" xmlns:w14="http://schemas.microsoft.com/office/word/2010/wordml" xmlns:w15="http://schemas.microsoft.com/office/word/2012/wordml" mc:Ignorable="w14 w15">
   <w:optimizeForBrowser/>
   <w:allowPNG/>
+  <w:doNotSaveAsSingleFile/>
 </w:webSettings>
 </file>
 
@@ -7244,7 +7981,7 @@
 </file>
 
 <file path=customXml/itemProps1.xml><?xml version="1.0" encoding="utf-8"?>
-<ds:datastoreItem xmlns:ds="http://schemas.openxmlformats.org/officeDocument/2006/customXml" ds:itemID="{71063A2F-2A04-4374-BA94-A7ADAA487E49}">
+<ds:datastoreItem xmlns:ds="http://schemas.openxmlformats.org/officeDocument/2006/customXml" ds:itemID="{93D6452F-4344-2E4E-B9C0-15D8FA7A2642}">
   <ds:schemaRefs>
     <ds:schemaRef ds:uri="http://schemas.openxmlformats.org/officeDocument/2006/bibliography"/>
   </ds:schemaRefs>

</xml_diff>